<commit_message>
Mi parte del documento tema 8
</commit_message>
<xml_diff>
--- a/Entrega/Hito 2/PM/PM-TEMA 8.docx
+++ b/Entrega/Hito 2/PM/PM-TEMA 8.docx
@@ -589,19 +589,8 @@
                                         <w:sz w:val="32"/>
                                         <w:szCs w:val="32"/>
                                       </w:rPr>
-                                      <w:t xml:space="preserve">Grupo </w:t>
+                                      <w:t>Grupo Cerberus</w:t>
                                     </w:r>
-                                    <w:proofErr w:type="spellStart"/>
-                                    <w:r>
-                                      <w:rPr>
-                                        <w:rFonts w:asciiTheme="majorHAnsi" w:eastAsiaTheme="majorEastAsia" w:hAnsiTheme="majorHAnsi" w:cstheme="majorBidi"/>
-                                        <w:color w:val="44546A" w:themeColor="text2"/>
-                                        <w:sz w:val="32"/>
-                                        <w:szCs w:val="32"/>
-                                      </w:rPr>
-                                      <w:t>Cerberus</w:t>
-                                    </w:r>
-                                    <w:proofErr w:type="spellEnd"/>
                                   </w:p>
                                 </w:sdtContent>
                               </w:sdt>
@@ -3560,7 +3549,6 @@
         </w:rPr>
         <w:t xml:space="preserve"> momento de su depósito, pueden </w:t>
       </w:r>
-      <w:proofErr w:type="spellStart"/>
       <w:r>
         <w:rPr>
           <w:rFonts w:eastAsia="Times New Roman" w:cstheme="minorHAnsi"/>
@@ -3569,18 +3557,7 @@
           <w:szCs w:val="24"/>
           <w:lang w:eastAsia="es-ES"/>
         </w:rPr>
-        <w:t>preconstituir</w:t>
-      </w:r>
-      <w:proofErr w:type="spellEnd"/>
-      <w:r>
-        <w:rPr>
-          <w:rFonts w:eastAsia="Times New Roman" w:cstheme="minorHAnsi"/>
-          <w:color w:val="000000"/>
-          <w:sz w:val="24"/>
-          <w:szCs w:val="24"/>
-          <w:lang w:eastAsia="es-ES"/>
-        </w:rPr>
-        <w:t xml:space="preserve"> una prueba de creación y autoría del programa. Existen varias formas de registro:</w:t>
+        <w:t>preconstituir una prueba de creación y autoría del programa. Existen varias formas de registro:</w:t>
       </w:r>
     </w:p>
     <w:p>
@@ -3917,16 +3894,8 @@
           <w:lang w:val="en-US"/>
         </w:rPr>
         <w:lastRenderedPageBreak/>
-        <w:t xml:space="preserve">Software </w:t>
-      </w:r>
-      <w:proofErr w:type="spellStart"/>
-      <w:r>
-        <w:rPr>
-          <w:lang w:val="en-US"/>
-        </w:rPr>
-        <w:t>libre</w:t>
-      </w:r>
-      <w:proofErr w:type="spellEnd"/>
+        <w:t>Software libre</w:t>
+      </w:r>
       <w:r>
         <w:rPr>
           <w:lang w:val="en-US"/>
@@ -4870,31 +4839,7 @@
           <w:u w:val="single"/>
           <w:shd w:val="clear" w:color="auto" w:fill="FFFFFF"/>
         </w:rPr>
-        <w:t xml:space="preserve">Licencia Pública General </w:t>
-      </w:r>
-      <w:proofErr w:type="spellStart"/>
-      <w:r>
-        <w:rPr>
-          <w:rFonts w:ascii="Calibri" w:hAnsi="Calibri" w:cs="Calibri"/>
-          <w:b/>
-          <w:color w:val="000000"/>
-          <w:sz w:val="24"/>
-          <w:u w:val="single"/>
-          <w:shd w:val="clear" w:color="auto" w:fill="FFFFFF"/>
-        </w:rPr>
-        <w:t>Affero</w:t>
-      </w:r>
-      <w:proofErr w:type="spellEnd"/>
-      <w:r>
-        <w:rPr>
-          <w:rFonts w:ascii="Calibri" w:hAnsi="Calibri" w:cs="Calibri"/>
-          <w:b/>
-          <w:color w:val="000000"/>
-          <w:sz w:val="24"/>
-          <w:u w:val="single"/>
-          <w:shd w:val="clear" w:color="auto" w:fill="FFFFFF"/>
-        </w:rPr>
-        <w:t xml:space="preserve"> de GNU(AGPL)</w:t>
+        <w:t>Licencia Pública General Affero de GNU(AGPL)</w:t>
       </w:r>
       <w:r>
         <w:rPr>
@@ -4903,27 +4848,7 @@
           <w:sz w:val="24"/>
           <w:shd w:val="clear" w:color="auto" w:fill="FFFFFF"/>
         </w:rPr>
-        <w:t xml:space="preserve">, disponible en formato HTML, texto y </w:t>
-      </w:r>
-      <w:proofErr w:type="spellStart"/>
-      <w:r>
-        <w:rPr>
-          <w:rFonts w:ascii="Calibri" w:hAnsi="Calibri" w:cs="Calibri"/>
-          <w:color w:val="000000"/>
-          <w:sz w:val="24"/>
-          <w:shd w:val="clear" w:color="auto" w:fill="FFFFFF"/>
-        </w:rPr>
-        <w:t>TexInfo</w:t>
-      </w:r>
-      <w:proofErr w:type="spellEnd"/>
-      <w:r>
-        <w:rPr>
-          <w:rFonts w:ascii="Calibri" w:hAnsi="Calibri" w:cs="Calibri"/>
-          <w:color w:val="000000"/>
-          <w:sz w:val="24"/>
-          <w:shd w:val="clear" w:color="auto" w:fill="FFFFFF"/>
-        </w:rPr>
-        <w:t>.</w:t>
+        <w:t>, disponible en formato HTML, texto y TexInfo.</w:t>
       </w:r>
       <w:r>
         <w:rPr>
@@ -5032,17 +4957,9 @@
         <w:rPr>
           <w:lang w:val="en-US"/>
         </w:rPr>
-        <w:t xml:space="preserve">Software </w:t>
-      </w:r>
-      <w:proofErr w:type="spellStart"/>
-      <w:r>
-        <w:rPr>
-          <w:lang w:val="en-US"/>
-        </w:rPr>
-        <w:t>privativo</w:t>
+        <w:t>Software privativo</w:t>
       </w:r>
       <w:bookmarkEnd w:id="3"/>
-      <w:proofErr w:type="spellEnd"/>
     </w:p>
     <w:p>
       <w:pPr>
@@ -5125,24 +5042,14 @@
           <w:b/>
           <w:sz w:val="24"/>
         </w:rPr>
-        <w:t xml:space="preserve">Adobe </w:t>
-      </w:r>
-      <w:proofErr w:type="spellStart"/>
-      <w:r>
-        <w:rPr>
-          <w:b/>
-          <w:sz w:val="24"/>
-        </w:rPr>
-        <w:t>Creative</w:t>
-      </w:r>
-      <w:proofErr w:type="spellEnd"/>
+        <w:t>Adobe Creative</w:t>
+      </w:r>
       <w:r>
         <w:rPr>
           <w:sz w:val="24"/>
         </w:rPr>
         <w:t xml:space="preserve"> Cloud es un ejemplo de software privativo. Al adquirir la licencia, te da acceso al uso de varias herramientas de diseño gráfico y postproducción de Adobe (como </w:t>
       </w:r>
-      <w:proofErr w:type="spellStart"/>
       <w:r>
         <w:rPr>
           <w:i/>
@@ -5150,7 +5057,6 @@
         </w:rPr>
         <w:t>Illustrator</w:t>
       </w:r>
-      <w:proofErr w:type="spellEnd"/>
       <w:r>
         <w:rPr>
           <w:sz w:val="24"/>
@@ -5175,33 +5081,8 @@
           <w:i/>
           <w:sz w:val="24"/>
         </w:rPr>
-        <w:t xml:space="preserve">o </w:t>
-      </w:r>
-      <w:proofErr w:type="spellStart"/>
-      <w:r>
-        <w:rPr>
-          <w:i/>
-          <w:sz w:val="24"/>
-        </w:rPr>
-        <w:t>After</w:t>
-      </w:r>
-      <w:proofErr w:type="spellEnd"/>
-      <w:r>
-        <w:rPr>
-          <w:i/>
-          <w:sz w:val="24"/>
-        </w:rPr>
-        <w:t xml:space="preserve"> </w:t>
-      </w:r>
-      <w:proofErr w:type="spellStart"/>
-      <w:r>
-        <w:rPr>
-          <w:i/>
-          <w:sz w:val="24"/>
-        </w:rPr>
-        <w:t>Effects</w:t>
-      </w:r>
-      <w:proofErr w:type="spellEnd"/>
+        <w:t>o After Effects</w:t>
+      </w:r>
       <w:r>
         <w:rPr>
           <w:sz w:val="24"/>
@@ -5247,27 +5128,13 @@
         <w:rPr>
           <w:sz w:val="24"/>
         </w:rPr>
-        <w:t xml:space="preserve"> tienen lector de CD-ROM y los </w:t>
-      </w:r>
-      <w:proofErr w:type="spellStart"/>
-      <w:r>
-        <w:rPr>
-          <w:sz w:val="24"/>
-        </w:rPr>
-        <w:t>S</w:t>
-      </w:r>
-      <w:r>
-        <w:rPr>
-          <w:sz w:val="24"/>
-        </w:rPr>
-        <w:t>martphones</w:t>
-      </w:r>
-      <w:proofErr w:type="spellEnd"/>
-      <w:r>
-        <w:rPr>
-          <w:sz w:val="24"/>
-        </w:rPr>
-        <w:t xml:space="preserve">  no han experimentado nunca ningún tipo de descarga física.</w:t>
+        <w:t xml:space="preserve"> tienen lector de CD-ROM y los S</w:t>
+      </w:r>
+      <w:r>
+        <w:rPr>
+          <w:sz w:val="24"/>
+        </w:rPr>
+        <w:t>martphones  no han experimentado nunca ningún tipo de descarga física.</w:t>
       </w:r>
     </w:p>
     <w:p>
@@ -5309,23 +5176,7 @@
           <w:b/>
           <w:sz w:val="24"/>
         </w:rPr>
-        <w:t xml:space="preserve">Las licencias </w:t>
-      </w:r>
-      <w:proofErr w:type="spellStart"/>
-      <w:r>
-        <w:rPr>
-          <w:b/>
-          <w:sz w:val="24"/>
-        </w:rPr>
-        <w:t>freemium</w:t>
-      </w:r>
-      <w:proofErr w:type="spellEnd"/>
-      <w:r>
-        <w:rPr>
-          <w:b/>
-          <w:sz w:val="24"/>
-        </w:rPr>
-        <w:t xml:space="preserve"> (o lite)</w:t>
+        <w:t>Las licencias freemium (o lite)</w:t>
       </w:r>
       <w:r>
         <w:rPr>
@@ -5355,21 +5206,7 @@
         <w:rPr>
           <w:sz w:val="24"/>
         </w:rPr>
-        <w:t xml:space="preserve">Las aplicaciones </w:t>
-      </w:r>
-      <w:proofErr w:type="spellStart"/>
-      <w:r>
-        <w:rPr>
-          <w:sz w:val="24"/>
-        </w:rPr>
-        <w:t>freemium</w:t>
-      </w:r>
-      <w:proofErr w:type="spellEnd"/>
-      <w:r>
-        <w:rPr>
-          <w:sz w:val="24"/>
-        </w:rPr>
-        <w:t xml:space="preserve"> o lite, aportan una parte de sus funcionalidades gratuitas, pero cobra para poder utilizar el resto. Este tipo de licencia tiene dos tendencias.</w:t>
+        <w:t>Las aplicaciones freemium o lite, aportan una parte de sus funcionalidades gratuitas, pero cobra para poder utilizar el resto. Este tipo de licencia tiene dos tendencias.</w:t>
       </w:r>
     </w:p>
     <w:p>
@@ -5403,21 +5240,7 @@
         <w:rPr>
           <w:sz w:val="24"/>
         </w:rPr>
-        <w:t xml:space="preserve">Hay dos versiones: una gratis y una de pago. Por ejemplo en </w:t>
-      </w:r>
-      <w:proofErr w:type="spellStart"/>
-      <w:r>
-        <w:rPr>
-          <w:sz w:val="24"/>
-        </w:rPr>
-        <w:t>Spotify</w:t>
-      </w:r>
-      <w:proofErr w:type="spellEnd"/>
-      <w:r>
-        <w:rPr>
-          <w:sz w:val="24"/>
-        </w:rPr>
-        <w:t xml:space="preserve"> móvil, la versión gratuita no te permite elegir canción ni hacer listas reproducción, y entre otras desventajas tiene publicidad. La versión de pago prescinde de todas estas restricciones y retira la publicidad.</w:t>
+        <w:t>Hay dos versiones: una gratis y una de pago. Por ejemplo en Spotify móvil, la versión gratuita no te permite elegir canción ni hacer listas reproducción, y entre otras desventajas tiene publicidad. La versión de pago prescinde de todas estas restricciones y retira la publicidad.</w:t>
       </w:r>
     </w:p>
     <w:p>
@@ -5534,35 +5357,7 @@
         <w:rPr>
           <w:sz w:val="24"/>
         </w:rPr>
-        <w:t xml:space="preserve">La app puede tener su propio sistema de publicidad, que la incluye de manera natural en el funcionamiento de la misma. Dos ejemplos son Twitter y Facebook. Twitter incluye la publicidad como </w:t>
-      </w:r>
-      <w:proofErr w:type="spellStart"/>
-      <w:r>
-        <w:rPr>
-          <w:sz w:val="24"/>
-        </w:rPr>
-        <w:t>twits</w:t>
-      </w:r>
-      <w:proofErr w:type="spellEnd"/>
-      <w:r>
-        <w:rPr>
-          <w:sz w:val="24"/>
-        </w:rPr>
-        <w:t xml:space="preserve"> marcados con la etiqueta de “Promocionado”, y Facebook la incluye en forma de </w:t>
-      </w:r>
-      <w:proofErr w:type="spellStart"/>
-      <w:r>
-        <w:rPr>
-          <w:sz w:val="24"/>
-        </w:rPr>
-        <w:t>posts</w:t>
-      </w:r>
-      <w:proofErr w:type="spellEnd"/>
-      <w:r>
-        <w:rPr>
-          <w:sz w:val="24"/>
-        </w:rPr>
-        <w:t xml:space="preserve"> con la etiqueta “Publicidad”.</w:t>
+        <w:t>La app puede tener su propio sistema de publicidad, que la incluye de manera natural en el funcionamiento de la misma. Dos ejemplos son Twitter y Facebook. Twitter incluye la publicidad como twits marcados con la etiqueta de “Promocionado”, y Facebook la incluye en forma de posts con la etiqueta “Publicidad”.</w:t>
       </w:r>
     </w:p>
     <w:p>
@@ -5590,35 +5385,7 @@
         <w:rPr>
           <w:sz w:val="24"/>
         </w:rPr>
-        <w:t xml:space="preserve">Luego están las aplicaciones gratuitas de verdad, no utilizan publicidad y (en teoría) no aportan beneficio directo al desarrollador. Un ejemplo es </w:t>
-      </w:r>
-      <w:proofErr w:type="spellStart"/>
-      <w:r>
-        <w:rPr>
-          <w:sz w:val="24"/>
-        </w:rPr>
-        <w:t>Wallfer</w:t>
-      </w:r>
-      <w:proofErr w:type="spellEnd"/>
-      <w:r>
-        <w:rPr>
-          <w:sz w:val="24"/>
-        </w:rPr>
-        <w:t xml:space="preserve">, una aplicación nacida para emular el </w:t>
-      </w:r>
-      <w:proofErr w:type="spellStart"/>
-      <w:r>
-        <w:rPr>
-          <w:sz w:val="24"/>
-        </w:rPr>
-        <w:t>Informer</w:t>
-      </w:r>
-      <w:proofErr w:type="spellEnd"/>
-      <w:r>
-        <w:rPr>
-          <w:sz w:val="24"/>
-        </w:rPr>
-        <w:t xml:space="preserve"> de la UA en Facebook.</w:t>
+        <w:t>Luego están las aplicaciones gratuitas de verdad, no utilizan publicidad y (en teoría) no aportan beneficio directo al desarrollador. Un ejemplo es Wallfer, una aplicación nacida para emular el Informer de la UA en Facebook.</w:t>
       </w:r>
     </w:p>
     <w:p>
@@ -5640,21 +5407,7 @@
         <w:rPr>
           <w:sz w:val="24"/>
         </w:rPr>
-        <w:t xml:space="preserve">Hace ya tiempo, las aplicaciones y juegos que podías disfrutar en el móvil venían instaladas de fábrica o había que descargarlas (nunca gratuitamente) utilizando los servicios WAP del teléfono. Con la llegada de los </w:t>
-      </w:r>
-      <w:proofErr w:type="spellStart"/>
-      <w:r>
-        <w:rPr>
-          <w:sz w:val="24"/>
-        </w:rPr>
-        <w:t>smartphones</w:t>
-      </w:r>
-      <w:proofErr w:type="spellEnd"/>
-      <w:r>
-        <w:rPr>
-          <w:sz w:val="24"/>
-        </w:rPr>
-        <w:t xml:space="preserve"> y de las tiendas de aplicaciones (como Google Play, App Store y Windows Store), todo eso cambia; se estandariza el sistema de descarga e instalación de aplicaciones, y se facilita en gran medida las condiciones de su adquisición.</w:t>
+        <w:t>Hace ya tiempo, las aplicaciones y juegos que podías disfrutar en el móvil venían instaladas de fábrica o había que descargarlas (nunca gratuitamente) utilizando los servicios WAP del teléfono. Con la llegada de los smartphones y de las tiendas de aplicaciones (como Google Play, App Store y Windows Store), todo eso cambia; se estandariza el sistema de descarga e instalación de aplicaciones, y se facilita en gran medida las condiciones de su adquisición.</w:t>
       </w:r>
     </w:p>
     <w:p>
@@ -5668,21 +5421,7 @@
         <w:rPr>
           <w:sz w:val="24"/>
         </w:rPr>
-        <w:t xml:space="preserve">La aparición de estas tiendas de aplicaciones llegan de la mano del asentamiento en el mercado de los sistemas operativos móviles más importantes: IOS ,Android, Windows </w:t>
-      </w:r>
-      <w:proofErr w:type="spellStart"/>
-      <w:r>
-        <w:rPr>
-          <w:sz w:val="24"/>
-        </w:rPr>
-        <w:t>Phone</w:t>
-      </w:r>
-      <w:proofErr w:type="spellEnd"/>
-      <w:r>
-        <w:rPr>
-          <w:sz w:val="24"/>
-        </w:rPr>
-        <w:t xml:space="preserve"> y BlackBerry.</w:t>
+        <w:t>La aparición de estas tiendas de aplicaciones llegan de la mano del asentamiento en el mercado de los sistemas operativos móviles más importantes: IOS ,Android, Windows Phone y BlackBerry.</w:t>
       </w:r>
     </w:p>
     <w:p>
@@ -5704,35 +5443,7 @@
         <w:rPr>
           <w:sz w:val="24"/>
         </w:rPr>
-        <w:t xml:space="preserve">El App Store se perfila junto al de Google Play como los dos más importantes mercados actuales de software. Prácticamente se podría decir que, si no está en el </w:t>
-      </w:r>
-      <w:proofErr w:type="spellStart"/>
-      <w:r>
-        <w:rPr>
-          <w:sz w:val="24"/>
-        </w:rPr>
-        <w:t>AppStore</w:t>
-      </w:r>
-      <w:proofErr w:type="spellEnd"/>
-      <w:r>
-        <w:rPr>
-          <w:sz w:val="24"/>
-        </w:rPr>
-        <w:t xml:space="preserve"> o no es accesible como una </w:t>
-      </w:r>
-      <w:proofErr w:type="spellStart"/>
-      <w:r>
-        <w:rPr>
-          <w:sz w:val="24"/>
-        </w:rPr>
-        <w:t>WebApp</w:t>
-      </w:r>
-      <w:proofErr w:type="spellEnd"/>
-      <w:r>
-        <w:rPr>
-          <w:sz w:val="24"/>
-        </w:rPr>
-        <w:t>, no es un software que llegue al gran público.</w:t>
+        <w:t>El App Store se perfila junto al de Google Play como los dos más importantes mercados actuales de software. Prácticamente se podría decir que, si no está en el AppStore o no es accesible como una WebApp, no es un software que llegue al gran público.</w:t>
       </w:r>
     </w:p>
     <w:p>
@@ -5753,30 +5464,8 @@
         <w:rPr>
           <w:sz w:val="24"/>
         </w:rPr>
-        <w:t xml:space="preserve">La publicación en el </w:t>
-      </w:r>
-      <w:proofErr w:type="spellStart"/>
-      <w:r>
-        <w:rPr>
-          <w:sz w:val="24"/>
-        </w:rPr>
-        <w:t>AppStore</w:t>
-      </w:r>
-      <w:proofErr w:type="spellEnd"/>
-      <w:r>
-        <w:rPr>
-          <w:sz w:val="24"/>
-        </w:rPr>
-        <w:t xml:space="preserve"> puede ser un tanto complicada, ya que implica varios pasos por parte del desarrollador. A continuación, explicamos una perspectiva general de todo el proceso. Registrarse como Apple </w:t>
-      </w:r>
-      <w:proofErr w:type="spellStart"/>
-      <w:r>
-        <w:rPr>
-          <w:sz w:val="24"/>
-        </w:rPr>
-        <w:t>Developer</w:t>
-      </w:r>
-      <w:proofErr w:type="spellEnd"/>
+        <w:t>La publicación en el AppStore puede ser un tanto complicada, ya que implica varios pasos por parte del desarrollador. A continuación, explicamos una perspectiva general de todo el proceso. Registrarse como Apple Developer</w:t>
+      </w:r>
     </w:p>
     <w:p>
       <w:pPr>
@@ -5835,147 +5524,27 @@
         <w:rPr>
           <w:sz w:val="24"/>
         </w:rPr>
-        <w:t xml:space="preserve">Entrando en el programa iOS </w:t>
-      </w:r>
-      <w:proofErr w:type="spellStart"/>
-      <w:r>
-        <w:rPr>
-          <w:sz w:val="24"/>
-        </w:rPr>
-        <w:t>Developer</w:t>
-      </w:r>
-      <w:proofErr w:type="spellEnd"/>
-      <w:r>
-        <w:rPr>
-          <w:sz w:val="24"/>
-        </w:rPr>
-        <w:t xml:space="preserve"> </w:t>
-      </w:r>
-      <w:proofErr w:type="spellStart"/>
-      <w:r>
-        <w:rPr>
-          <w:sz w:val="24"/>
-        </w:rPr>
-        <w:t>Program</w:t>
-      </w:r>
-      <w:proofErr w:type="spellEnd"/>
-    </w:p>
-    <w:p>
-      <w:pPr>
-        <w:rPr>
-          <w:sz w:val="24"/>
-        </w:rPr>
-      </w:pPr>
-    </w:p>
-    <w:p>
-      <w:pPr>
-        <w:rPr>
-          <w:sz w:val="24"/>
-        </w:rPr>
-      </w:pPr>
-      <w:r>
-        <w:rPr>
-          <w:sz w:val="24"/>
-        </w:rPr>
-        <w:t xml:space="preserve">Cuando estemos dentro de nuestra cuenta de Apple </w:t>
-      </w:r>
-      <w:proofErr w:type="spellStart"/>
-      <w:r>
-        <w:rPr>
-          <w:sz w:val="24"/>
-        </w:rPr>
-        <w:t>Developer</w:t>
-      </w:r>
-      <w:proofErr w:type="spellEnd"/>
-      <w:r>
-        <w:rPr>
-          <w:sz w:val="24"/>
-        </w:rPr>
-        <w:t xml:space="preserve">, entraremos en nuestra cuenta y veremos en el panel de control la opción </w:t>
-      </w:r>
-      <w:proofErr w:type="spellStart"/>
-      <w:r>
-        <w:rPr>
-          <w:sz w:val="24"/>
-        </w:rPr>
-        <w:t>Join</w:t>
-      </w:r>
-      <w:proofErr w:type="spellEnd"/>
-      <w:r>
-        <w:rPr>
-          <w:sz w:val="24"/>
-        </w:rPr>
-        <w:t xml:space="preserve"> </w:t>
-      </w:r>
-      <w:proofErr w:type="spellStart"/>
-      <w:r>
-        <w:rPr>
-          <w:sz w:val="24"/>
-        </w:rPr>
-        <w:t>the</w:t>
-      </w:r>
-      <w:proofErr w:type="spellEnd"/>
-      <w:r>
-        <w:rPr>
-          <w:sz w:val="24"/>
-        </w:rPr>
-        <w:t xml:space="preserve"> </w:t>
-      </w:r>
-      <w:proofErr w:type="spellStart"/>
-      <w:r>
-        <w:rPr>
-          <w:sz w:val="24"/>
-        </w:rPr>
-        <w:t>Developer</w:t>
-      </w:r>
-      <w:proofErr w:type="spellEnd"/>
-      <w:r>
-        <w:rPr>
-          <w:sz w:val="24"/>
-        </w:rPr>
-        <w:t xml:space="preserve"> </w:t>
-      </w:r>
-      <w:proofErr w:type="spellStart"/>
-      <w:r>
-        <w:rPr>
-          <w:sz w:val="24"/>
-        </w:rPr>
-        <w:t>Program</w:t>
-      </w:r>
-      <w:proofErr w:type="spellEnd"/>
-      <w:r>
-        <w:rPr>
-          <w:sz w:val="24"/>
-        </w:rPr>
-        <w:t xml:space="preserve"> que nos dará acceso a programar apps para iOS (hay que prestar atención a </w:t>
-      </w:r>
-      <w:proofErr w:type="spellStart"/>
-      <w:r>
-        <w:rPr>
-          <w:sz w:val="24"/>
-        </w:rPr>
-        <w:t>ésto</w:t>
-      </w:r>
-      <w:proofErr w:type="spellEnd"/>
-      <w:r>
-        <w:rPr>
-          <w:sz w:val="24"/>
-        </w:rPr>
-        <w:t xml:space="preserve"> ya que cada tipo de app/aplicación Apple es diferente y no es el mismo este programa que el de aplicaciones de </w:t>
-      </w:r>
-      <w:proofErr w:type="spellStart"/>
-      <w:r>
-        <w:rPr>
-          <w:sz w:val="24"/>
-        </w:rPr>
-        <w:t>MacOS</w:t>
-      </w:r>
-      <w:proofErr w:type="spellEnd"/>
-      <w:r>
-        <w:rPr>
-          <w:sz w:val="24"/>
-        </w:rPr>
-        <w:t xml:space="preserve"> X)</w:t>
+        <w:t>Entrando en el programa iOS Developer Program</w:t>
+      </w:r>
+    </w:p>
+    <w:p>
+      <w:pPr>
+        <w:rPr>
+          <w:sz w:val="24"/>
+        </w:rPr>
+      </w:pPr>
+    </w:p>
+    <w:p>
+      <w:pPr>
+        <w:rPr>
+          <w:sz w:val="24"/>
+        </w:rPr>
+      </w:pPr>
+      <w:r>
+        <w:rPr>
+          <w:sz w:val="24"/>
+        </w:rPr>
+        <w:t>Cuando estemos dentro de nuestra cuenta de Apple Developer, entraremos en nuestra cuenta y veremos en el panel de control la opción Join the Developer Program que nos dará acceso a programar apps para iOS (hay que prestar atención a ésto ya que cada tipo de app/aplicación Apple es diferente y no es el mismo este programa que el de aplicaciones de MacOS X)</w:t>
       </w:r>
     </w:p>
     <w:p>
@@ -6037,21 +5606,7 @@
         <w:rPr>
           <w:sz w:val="24"/>
         </w:rPr>
-        <w:t xml:space="preserve">En el </w:t>
-      </w:r>
-      <w:proofErr w:type="spellStart"/>
-      <w:r>
-        <w:rPr>
-          <w:sz w:val="24"/>
-        </w:rPr>
-        <w:t>resgistro</w:t>
-      </w:r>
-      <w:proofErr w:type="spellEnd"/>
-      <w:r>
-        <w:rPr>
-          <w:sz w:val="24"/>
-        </w:rPr>
-        <w:t>, nuestro nombre, apellidos o cualquier otro dato no deberá contener tildes o si no recibiremos una llamada desde Apple diciendo que nuestra cuenta no puede ser completada hasta que los eliminemos del proceso de registro.</w:t>
+        <w:t>En el resgistro, nuestro nombre, apellidos o cualquier otro dato no deberá contener tildes o si no recibiremos una llamada desde Apple diciendo que nuestra cuenta no puede ser completada hasta que los eliminemos del proceso de registro.</w:t>
       </w:r>
     </w:p>
     <w:p>
@@ -6110,97 +5665,27 @@
         <w:rPr>
           <w:sz w:val="24"/>
         </w:rPr>
-        <w:t xml:space="preserve">Instalando </w:t>
-      </w:r>
-      <w:proofErr w:type="spellStart"/>
-      <w:r>
-        <w:rPr>
-          <w:sz w:val="24"/>
-        </w:rPr>
-        <w:t>Xcode</w:t>
-      </w:r>
-      <w:proofErr w:type="spellEnd"/>
-      <w:r>
-        <w:rPr>
-          <w:sz w:val="24"/>
-        </w:rPr>
-        <w:t>: entorno de desarrollo</w:t>
-      </w:r>
-    </w:p>
-    <w:p>
-      <w:pPr>
-        <w:rPr>
-          <w:sz w:val="24"/>
-        </w:rPr>
-      </w:pPr>
-    </w:p>
-    <w:p>
-      <w:pPr>
-        <w:rPr>
-          <w:sz w:val="24"/>
-        </w:rPr>
-      </w:pPr>
-      <w:r>
-        <w:rPr>
-          <w:sz w:val="24"/>
-        </w:rPr>
-        <w:t xml:space="preserve">En estos momentos de espera es un buen momento para instalar el entorno de desarrollo </w:t>
-      </w:r>
-      <w:proofErr w:type="spellStart"/>
-      <w:r>
-        <w:rPr>
-          <w:sz w:val="24"/>
-        </w:rPr>
-        <w:t>Xcode</w:t>
-      </w:r>
-      <w:proofErr w:type="spellEnd"/>
-      <w:r>
-        <w:rPr>
-          <w:sz w:val="24"/>
-        </w:rPr>
-        <w:t xml:space="preserve"> (tipo Eclipse, </w:t>
-      </w:r>
-      <w:proofErr w:type="spellStart"/>
-      <w:r>
-        <w:rPr>
-          <w:sz w:val="24"/>
-        </w:rPr>
-        <w:t>Netbeans</w:t>
-      </w:r>
-      <w:proofErr w:type="spellEnd"/>
-      <w:r>
-        <w:rPr>
-          <w:sz w:val="24"/>
-        </w:rPr>
-        <w:t xml:space="preserve">, Visual Studio, ...) desde https://developer.apple.com/xcode/ que dependerá de las últimas versiones de </w:t>
-      </w:r>
-      <w:proofErr w:type="spellStart"/>
-      <w:r>
-        <w:rPr>
-          <w:sz w:val="24"/>
-        </w:rPr>
-        <w:t>MacOS</w:t>
-      </w:r>
-      <w:proofErr w:type="spellEnd"/>
-      <w:r>
-        <w:rPr>
-          <w:sz w:val="24"/>
-        </w:rPr>
-        <w:t xml:space="preserve"> X (no se había dicho antes, pero sí, para programar apps de iOS necesitamos un </w:t>
-      </w:r>
-      <w:proofErr w:type="spellStart"/>
-      <w:r>
-        <w:rPr>
-          <w:sz w:val="24"/>
-        </w:rPr>
-        <w:t>MacOS</w:t>
-      </w:r>
-      <w:proofErr w:type="spellEnd"/>
-      <w:r>
-        <w:rPr>
-          <w:sz w:val="24"/>
-        </w:rPr>
-        <w:t xml:space="preserve"> X).</w:t>
+        <w:t>Instalando Xcode: entorno de desarrollo</w:t>
+      </w:r>
+    </w:p>
+    <w:p>
+      <w:pPr>
+        <w:rPr>
+          <w:sz w:val="24"/>
+        </w:rPr>
+      </w:pPr>
+    </w:p>
+    <w:p>
+      <w:pPr>
+        <w:rPr>
+          <w:sz w:val="24"/>
+        </w:rPr>
+      </w:pPr>
+      <w:r>
+        <w:rPr>
+          <w:sz w:val="24"/>
+        </w:rPr>
+        <w:t>En estos momentos de espera es un buen momento para instalar el entorno de desarrollo Xcode (tipo Eclipse, Netbeans, Visual Studio, ...) desde https://developer.apple.com/xcode/ que dependerá de las últimas versiones de MacOS X (no se había dicho antes, pero sí, para programar apps de iOS necesitamos un MacOS X).</w:t>
       </w:r>
     </w:p>
     <w:p>
@@ -6243,1171 +5728,87 @@
           <w:szCs w:val="24"/>
           <w:lang w:val="en-US"/>
         </w:rPr>
-        <w:t xml:space="preserve">Google for Education </w:t>
-      </w:r>
-      <w:proofErr w:type="spellStart"/>
+        <w:t xml:space="preserve">Google for Education es una iniciativa de Google para incluir sus productos dentro de las aulas. Puede ser en forma de hardware o de software. Respecto al hardware encontramos los ChromeBooks, que son ordenadores portátiles con el </w:t>
+      </w:r>
       <w:r>
         <w:rPr>
           <w:sz w:val="24"/>
           <w:szCs w:val="24"/>
           <w:lang w:val="en-US"/>
         </w:rPr>
-        <w:t>es</w:t>
-      </w:r>
-      <w:proofErr w:type="spellEnd"/>
+        <w:t>s</w:t>
+      </w:r>
       <w:r>
         <w:rPr>
           <w:sz w:val="24"/>
           <w:szCs w:val="24"/>
           <w:lang w:val="en-US"/>
         </w:rPr>
+        <w:t xml:space="preserve">istema operativo propio de Google: Chrome OS. </w:t>
+      </w:r>
+      <w:r>
+        <w:rPr>
+          <w:sz w:val="24"/>
+          <w:szCs w:val="24"/>
+          <w:lang w:val="en-US"/>
+        </w:rPr>
+        <w:t xml:space="preserve">En el apartado del software está el paquete Google Suite,que  </w:t>
+      </w:r>
+      <w:r>
+        <w:rPr>
+          <w:sz w:val="24"/>
+          <w:szCs w:val="24"/>
+          <w:lang w:val="en-US"/>
+        </w:rPr>
+        <w:t>es un servicio de Google que proporciona varios productos de Google con un nombre de dominio personalizado por el cliente. Cuenta con varias aplicaciones web con funciones similares a las suites ofimáticas tradicionales, incluyendo Gmail, Hangouts, Calendar, Drive, Docs, Sheets, Slides, Groups, News, Play, Sites y Vault.</w:t>
+      </w:r>
+      <w:r>
+        <w:rPr>
+          <w:sz w:val="24"/>
+          <w:szCs w:val="24"/>
+          <w:lang w:val="en-US"/>
+        </w:rPr>
         <w:t xml:space="preserve"> </w:t>
       </w:r>
-      <w:proofErr w:type="spellStart"/>
       <w:r>
         <w:rPr>
           <w:sz w:val="24"/>
           <w:szCs w:val="24"/>
           <w:lang w:val="en-US"/>
         </w:rPr>
-        <w:t>una</w:t>
-      </w:r>
-      <w:proofErr w:type="spellEnd"/>
+        <w:t>Cualquier desarrollador puede aportar su propio producto a Google for Education. Existen cier</w:t>
+      </w:r>
       <w:r>
         <w:rPr>
           <w:sz w:val="24"/>
           <w:szCs w:val="24"/>
           <w:lang w:val="en-US"/>
         </w:rPr>
-        <w:t xml:space="preserve"> </w:t>
-      </w:r>
-      <w:proofErr w:type="spellStart"/>
+        <w:t>tos requerimientos para hacerlo, entre los que se encuentran ,la no inclusion de a</w:t>
+      </w:r>
       <w:r>
         <w:rPr>
           <w:sz w:val="24"/>
           <w:szCs w:val="24"/>
           <w:lang w:val="en-US"/>
         </w:rPr>
-        <w:t>iniciativa</w:t>
-      </w:r>
-      <w:proofErr w:type="spellEnd"/>
+        <w:t>n</w:t>
+      </w:r>
       <w:r>
         <w:rPr>
           <w:sz w:val="24"/>
           <w:szCs w:val="24"/>
           <w:lang w:val="en-US"/>
         </w:rPr>
-        <w:t xml:space="preserve"> de Google para </w:t>
-      </w:r>
-      <w:proofErr w:type="spellStart"/>
+        <w:t>uncios no intrusivos, el correcto tratamiento de datos y el f</w:t>
+      </w:r>
       <w:r>
         <w:rPr>
           <w:sz w:val="24"/>
           <w:szCs w:val="24"/>
           <w:lang w:val="en-US"/>
         </w:rPr>
-        <w:t>incluir</w:t>
-      </w:r>
-      <w:proofErr w:type="spellEnd"/>
-      <w:r>
-        <w:rPr>
-          <w:sz w:val="24"/>
-          <w:szCs w:val="24"/>
-          <w:lang w:val="en-US"/>
-        </w:rPr>
-        <w:t xml:space="preserve"> </w:t>
-      </w:r>
-      <w:proofErr w:type="spellStart"/>
-      <w:r>
-        <w:rPr>
-          <w:sz w:val="24"/>
-          <w:szCs w:val="24"/>
-          <w:lang w:val="en-US"/>
-        </w:rPr>
-        <w:t>sus</w:t>
-      </w:r>
-      <w:proofErr w:type="spellEnd"/>
-      <w:r>
-        <w:rPr>
-          <w:sz w:val="24"/>
-          <w:szCs w:val="24"/>
-          <w:lang w:val="en-US"/>
-        </w:rPr>
-        <w:t xml:space="preserve"> </w:t>
-      </w:r>
-      <w:proofErr w:type="spellStart"/>
-      <w:r>
-        <w:rPr>
-          <w:sz w:val="24"/>
-          <w:szCs w:val="24"/>
-          <w:lang w:val="en-US"/>
-        </w:rPr>
-        <w:t>productos</w:t>
-      </w:r>
-      <w:proofErr w:type="spellEnd"/>
-      <w:r>
-        <w:rPr>
-          <w:sz w:val="24"/>
-          <w:szCs w:val="24"/>
-          <w:lang w:val="en-US"/>
-        </w:rPr>
-        <w:t xml:space="preserve"> </w:t>
-      </w:r>
-      <w:proofErr w:type="spellStart"/>
-      <w:r>
-        <w:rPr>
-          <w:sz w:val="24"/>
-          <w:szCs w:val="24"/>
-          <w:lang w:val="en-US"/>
-        </w:rPr>
-        <w:t>dentro</w:t>
-      </w:r>
-      <w:proofErr w:type="spellEnd"/>
-      <w:r>
-        <w:rPr>
-          <w:sz w:val="24"/>
-          <w:szCs w:val="24"/>
-          <w:lang w:val="en-US"/>
-        </w:rPr>
-        <w:t xml:space="preserve"> de las aulas. </w:t>
-      </w:r>
-      <w:proofErr w:type="spellStart"/>
-      <w:r>
-        <w:rPr>
-          <w:sz w:val="24"/>
-          <w:szCs w:val="24"/>
-          <w:lang w:val="en-US"/>
-        </w:rPr>
-        <w:t>Puede</w:t>
-      </w:r>
-      <w:proofErr w:type="spellEnd"/>
-      <w:r>
-        <w:rPr>
-          <w:sz w:val="24"/>
-          <w:szCs w:val="24"/>
-          <w:lang w:val="en-US"/>
-        </w:rPr>
-        <w:t xml:space="preserve"> </w:t>
-      </w:r>
-      <w:proofErr w:type="spellStart"/>
-      <w:r>
-        <w:rPr>
-          <w:sz w:val="24"/>
-          <w:szCs w:val="24"/>
-          <w:lang w:val="en-US"/>
-        </w:rPr>
-        <w:t>ser</w:t>
-      </w:r>
-      <w:proofErr w:type="spellEnd"/>
-      <w:r>
-        <w:rPr>
-          <w:sz w:val="24"/>
-          <w:szCs w:val="24"/>
-          <w:lang w:val="en-US"/>
-        </w:rPr>
-        <w:t xml:space="preserve"> </w:t>
-      </w:r>
-      <w:proofErr w:type="spellStart"/>
-      <w:r>
-        <w:rPr>
-          <w:sz w:val="24"/>
-          <w:szCs w:val="24"/>
-          <w:lang w:val="en-US"/>
-        </w:rPr>
-        <w:t>en</w:t>
-      </w:r>
-      <w:proofErr w:type="spellEnd"/>
-      <w:r>
-        <w:rPr>
-          <w:sz w:val="24"/>
-          <w:szCs w:val="24"/>
-          <w:lang w:val="en-US"/>
-        </w:rPr>
-        <w:t xml:space="preserve"> forma de hardware o de software. </w:t>
-      </w:r>
-      <w:proofErr w:type="spellStart"/>
-      <w:r>
-        <w:rPr>
-          <w:sz w:val="24"/>
-          <w:szCs w:val="24"/>
-          <w:lang w:val="en-US"/>
-        </w:rPr>
-        <w:t>Respecto</w:t>
-      </w:r>
-      <w:proofErr w:type="spellEnd"/>
-      <w:r>
-        <w:rPr>
-          <w:sz w:val="24"/>
-          <w:szCs w:val="24"/>
-          <w:lang w:val="en-US"/>
-        </w:rPr>
-        <w:t xml:space="preserve"> al hardware </w:t>
-      </w:r>
-      <w:proofErr w:type="spellStart"/>
-      <w:r>
-        <w:rPr>
-          <w:sz w:val="24"/>
-          <w:szCs w:val="24"/>
-          <w:lang w:val="en-US"/>
-        </w:rPr>
-        <w:t>encontramos</w:t>
-      </w:r>
-      <w:proofErr w:type="spellEnd"/>
-      <w:r>
-        <w:rPr>
-          <w:sz w:val="24"/>
-          <w:szCs w:val="24"/>
-          <w:lang w:val="en-US"/>
-        </w:rPr>
-        <w:t xml:space="preserve"> </w:t>
-      </w:r>
-      <w:proofErr w:type="spellStart"/>
-      <w:r>
-        <w:rPr>
-          <w:sz w:val="24"/>
-          <w:szCs w:val="24"/>
-          <w:lang w:val="en-US"/>
-        </w:rPr>
-        <w:t>los</w:t>
-      </w:r>
-      <w:proofErr w:type="spellEnd"/>
-      <w:r>
-        <w:rPr>
-          <w:sz w:val="24"/>
-          <w:szCs w:val="24"/>
-          <w:lang w:val="en-US"/>
-        </w:rPr>
-        <w:t xml:space="preserve"> </w:t>
-      </w:r>
-      <w:proofErr w:type="spellStart"/>
-      <w:r>
-        <w:rPr>
-          <w:sz w:val="24"/>
-          <w:szCs w:val="24"/>
-          <w:lang w:val="en-US"/>
-        </w:rPr>
-        <w:t>ChromeBooks</w:t>
-      </w:r>
-      <w:proofErr w:type="spellEnd"/>
-      <w:r>
-        <w:rPr>
-          <w:sz w:val="24"/>
-          <w:szCs w:val="24"/>
-          <w:lang w:val="en-US"/>
-        </w:rPr>
-        <w:t xml:space="preserve">, que son </w:t>
-      </w:r>
-      <w:proofErr w:type="spellStart"/>
-      <w:r>
-        <w:rPr>
-          <w:sz w:val="24"/>
-          <w:szCs w:val="24"/>
-          <w:lang w:val="en-US"/>
-        </w:rPr>
-        <w:t>ordenadores</w:t>
-      </w:r>
-      <w:proofErr w:type="spellEnd"/>
-      <w:r>
-        <w:rPr>
-          <w:sz w:val="24"/>
-          <w:szCs w:val="24"/>
-          <w:lang w:val="en-US"/>
-        </w:rPr>
-        <w:t xml:space="preserve"> </w:t>
-      </w:r>
-      <w:proofErr w:type="spellStart"/>
-      <w:r>
-        <w:rPr>
-          <w:sz w:val="24"/>
-          <w:szCs w:val="24"/>
-          <w:lang w:val="en-US"/>
-        </w:rPr>
-        <w:t>portátiles</w:t>
-      </w:r>
-      <w:proofErr w:type="spellEnd"/>
-      <w:r>
-        <w:rPr>
-          <w:sz w:val="24"/>
-          <w:szCs w:val="24"/>
-          <w:lang w:val="en-US"/>
-        </w:rPr>
-        <w:t xml:space="preserve"> con el </w:t>
-      </w:r>
-      <w:proofErr w:type="spellStart"/>
-      <w:r>
-        <w:rPr>
-          <w:sz w:val="24"/>
-          <w:szCs w:val="24"/>
-          <w:lang w:val="en-US"/>
-        </w:rPr>
-        <w:t>s</w:t>
-      </w:r>
-      <w:r>
-        <w:rPr>
-          <w:sz w:val="24"/>
-          <w:szCs w:val="24"/>
-          <w:lang w:val="en-US"/>
-        </w:rPr>
-        <w:t>istema</w:t>
-      </w:r>
-      <w:proofErr w:type="spellEnd"/>
-      <w:r>
-        <w:rPr>
-          <w:sz w:val="24"/>
-          <w:szCs w:val="24"/>
-          <w:lang w:val="en-US"/>
-        </w:rPr>
-        <w:t xml:space="preserve"> </w:t>
-      </w:r>
-      <w:proofErr w:type="spellStart"/>
-      <w:r>
-        <w:rPr>
-          <w:sz w:val="24"/>
-          <w:szCs w:val="24"/>
-          <w:lang w:val="en-US"/>
-        </w:rPr>
-        <w:t>operativo</w:t>
-      </w:r>
-      <w:proofErr w:type="spellEnd"/>
-      <w:r>
-        <w:rPr>
-          <w:sz w:val="24"/>
-          <w:szCs w:val="24"/>
-          <w:lang w:val="en-US"/>
-        </w:rPr>
-        <w:t xml:space="preserve"> </w:t>
-      </w:r>
-      <w:proofErr w:type="spellStart"/>
-      <w:r>
-        <w:rPr>
-          <w:sz w:val="24"/>
-          <w:szCs w:val="24"/>
-          <w:lang w:val="en-US"/>
-        </w:rPr>
-        <w:t>propio</w:t>
-      </w:r>
-      <w:proofErr w:type="spellEnd"/>
-      <w:r>
-        <w:rPr>
-          <w:sz w:val="24"/>
-          <w:szCs w:val="24"/>
-          <w:lang w:val="en-US"/>
-        </w:rPr>
-        <w:t xml:space="preserve"> de Google: Chrome OS. </w:t>
-      </w:r>
-      <w:proofErr w:type="spellStart"/>
-      <w:r>
-        <w:rPr>
-          <w:sz w:val="24"/>
-          <w:szCs w:val="24"/>
-          <w:lang w:val="en-US"/>
-        </w:rPr>
-        <w:t>En</w:t>
-      </w:r>
-      <w:proofErr w:type="spellEnd"/>
-      <w:r>
-        <w:rPr>
-          <w:sz w:val="24"/>
-          <w:szCs w:val="24"/>
-          <w:lang w:val="en-US"/>
-        </w:rPr>
-        <w:t xml:space="preserve"> el </w:t>
-      </w:r>
-      <w:proofErr w:type="spellStart"/>
-      <w:r>
-        <w:rPr>
-          <w:sz w:val="24"/>
-          <w:szCs w:val="24"/>
-          <w:lang w:val="en-US"/>
-        </w:rPr>
-        <w:t>apartado</w:t>
-      </w:r>
-      <w:proofErr w:type="spellEnd"/>
-      <w:r>
-        <w:rPr>
-          <w:sz w:val="24"/>
-          <w:szCs w:val="24"/>
-          <w:lang w:val="en-US"/>
-        </w:rPr>
-        <w:t xml:space="preserve"> del software </w:t>
-      </w:r>
-      <w:proofErr w:type="spellStart"/>
-      <w:r>
-        <w:rPr>
-          <w:sz w:val="24"/>
-          <w:szCs w:val="24"/>
-          <w:lang w:val="en-US"/>
-        </w:rPr>
-        <w:t>está</w:t>
-      </w:r>
-      <w:proofErr w:type="spellEnd"/>
-      <w:r>
-        <w:rPr>
-          <w:sz w:val="24"/>
-          <w:szCs w:val="24"/>
-          <w:lang w:val="en-US"/>
-        </w:rPr>
-        <w:t xml:space="preserve"> el </w:t>
-      </w:r>
-      <w:proofErr w:type="spellStart"/>
-      <w:r>
-        <w:rPr>
-          <w:sz w:val="24"/>
-          <w:szCs w:val="24"/>
-          <w:lang w:val="en-US"/>
-        </w:rPr>
-        <w:t>paquete</w:t>
-      </w:r>
-      <w:proofErr w:type="spellEnd"/>
-      <w:r>
-        <w:rPr>
-          <w:sz w:val="24"/>
-          <w:szCs w:val="24"/>
-          <w:lang w:val="en-US"/>
-        </w:rPr>
-        <w:t xml:space="preserve"> Google </w:t>
-      </w:r>
-      <w:proofErr w:type="spellStart"/>
-      <w:r>
-        <w:rPr>
-          <w:sz w:val="24"/>
-          <w:szCs w:val="24"/>
-          <w:lang w:val="en-US"/>
-        </w:rPr>
-        <w:t>Suite,que</w:t>
-      </w:r>
-      <w:proofErr w:type="spellEnd"/>
-      <w:r>
-        <w:rPr>
-          <w:sz w:val="24"/>
-          <w:szCs w:val="24"/>
-          <w:lang w:val="en-US"/>
-        </w:rPr>
-        <w:t xml:space="preserve">  </w:t>
-      </w:r>
-      <w:proofErr w:type="spellStart"/>
-      <w:r>
-        <w:rPr>
-          <w:sz w:val="24"/>
-          <w:szCs w:val="24"/>
-          <w:lang w:val="en-US"/>
-        </w:rPr>
-        <w:t>es</w:t>
-      </w:r>
-      <w:proofErr w:type="spellEnd"/>
-      <w:r>
-        <w:rPr>
-          <w:sz w:val="24"/>
-          <w:szCs w:val="24"/>
-          <w:lang w:val="en-US"/>
-        </w:rPr>
-        <w:t xml:space="preserve"> un </w:t>
-      </w:r>
-      <w:proofErr w:type="spellStart"/>
-      <w:r>
-        <w:rPr>
-          <w:sz w:val="24"/>
-          <w:szCs w:val="24"/>
-          <w:lang w:val="en-US"/>
-        </w:rPr>
-        <w:t>servicio</w:t>
-      </w:r>
-      <w:proofErr w:type="spellEnd"/>
-      <w:r>
-        <w:rPr>
-          <w:sz w:val="24"/>
-          <w:szCs w:val="24"/>
-          <w:lang w:val="en-US"/>
-        </w:rPr>
-        <w:t xml:space="preserve"> de Google que </w:t>
-      </w:r>
-      <w:proofErr w:type="spellStart"/>
-      <w:r>
-        <w:rPr>
-          <w:sz w:val="24"/>
-          <w:szCs w:val="24"/>
-          <w:lang w:val="en-US"/>
-        </w:rPr>
-        <w:t>proporciona</w:t>
-      </w:r>
-      <w:proofErr w:type="spellEnd"/>
-      <w:r>
-        <w:rPr>
-          <w:sz w:val="24"/>
-          <w:szCs w:val="24"/>
-          <w:lang w:val="en-US"/>
-        </w:rPr>
-        <w:t xml:space="preserve"> </w:t>
-      </w:r>
-      <w:proofErr w:type="spellStart"/>
-      <w:r>
-        <w:rPr>
-          <w:sz w:val="24"/>
-          <w:szCs w:val="24"/>
-          <w:lang w:val="en-US"/>
-        </w:rPr>
-        <w:t>varios</w:t>
-      </w:r>
-      <w:proofErr w:type="spellEnd"/>
-      <w:r>
-        <w:rPr>
-          <w:sz w:val="24"/>
-          <w:szCs w:val="24"/>
-          <w:lang w:val="en-US"/>
-        </w:rPr>
-        <w:t xml:space="preserve"> </w:t>
-      </w:r>
-      <w:proofErr w:type="spellStart"/>
-      <w:r>
-        <w:rPr>
-          <w:sz w:val="24"/>
-          <w:szCs w:val="24"/>
-          <w:lang w:val="en-US"/>
-        </w:rPr>
-        <w:t>productos</w:t>
-      </w:r>
-      <w:proofErr w:type="spellEnd"/>
-      <w:r>
-        <w:rPr>
-          <w:sz w:val="24"/>
-          <w:szCs w:val="24"/>
-          <w:lang w:val="en-US"/>
-        </w:rPr>
-        <w:t xml:space="preserve"> de Google con un </w:t>
-      </w:r>
-      <w:proofErr w:type="spellStart"/>
-      <w:r>
-        <w:rPr>
-          <w:sz w:val="24"/>
-          <w:szCs w:val="24"/>
-          <w:lang w:val="en-US"/>
-        </w:rPr>
-        <w:t>nombre</w:t>
-      </w:r>
-      <w:proofErr w:type="spellEnd"/>
-      <w:r>
-        <w:rPr>
-          <w:sz w:val="24"/>
-          <w:szCs w:val="24"/>
-          <w:lang w:val="en-US"/>
-        </w:rPr>
-        <w:t xml:space="preserve"> de </w:t>
-      </w:r>
-      <w:proofErr w:type="spellStart"/>
-      <w:r>
-        <w:rPr>
-          <w:sz w:val="24"/>
-          <w:szCs w:val="24"/>
-          <w:lang w:val="en-US"/>
-        </w:rPr>
-        <w:t>dominio</w:t>
-      </w:r>
-      <w:proofErr w:type="spellEnd"/>
-      <w:r>
-        <w:rPr>
-          <w:sz w:val="24"/>
-          <w:szCs w:val="24"/>
-          <w:lang w:val="en-US"/>
-        </w:rPr>
-        <w:t xml:space="preserve"> </w:t>
-      </w:r>
-      <w:proofErr w:type="spellStart"/>
-      <w:r>
-        <w:rPr>
-          <w:sz w:val="24"/>
-          <w:szCs w:val="24"/>
-          <w:lang w:val="en-US"/>
-        </w:rPr>
-        <w:t>personalizado</w:t>
-      </w:r>
-      <w:proofErr w:type="spellEnd"/>
-      <w:r>
-        <w:rPr>
-          <w:sz w:val="24"/>
-          <w:szCs w:val="24"/>
-          <w:lang w:val="en-US"/>
-        </w:rPr>
-        <w:t xml:space="preserve"> </w:t>
-      </w:r>
-      <w:proofErr w:type="spellStart"/>
-      <w:r>
-        <w:rPr>
-          <w:sz w:val="24"/>
-          <w:szCs w:val="24"/>
-          <w:lang w:val="en-US"/>
-        </w:rPr>
-        <w:t>por</w:t>
-      </w:r>
-      <w:proofErr w:type="spellEnd"/>
-      <w:r>
-        <w:rPr>
-          <w:sz w:val="24"/>
-          <w:szCs w:val="24"/>
-          <w:lang w:val="en-US"/>
-        </w:rPr>
-        <w:t xml:space="preserve"> el </w:t>
-      </w:r>
-      <w:proofErr w:type="spellStart"/>
-      <w:r>
-        <w:rPr>
-          <w:sz w:val="24"/>
-          <w:szCs w:val="24"/>
-          <w:lang w:val="en-US"/>
-        </w:rPr>
-        <w:t>cliente</w:t>
-      </w:r>
-      <w:proofErr w:type="spellEnd"/>
-      <w:r>
-        <w:rPr>
-          <w:sz w:val="24"/>
-          <w:szCs w:val="24"/>
-          <w:lang w:val="en-US"/>
-        </w:rPr>
-        <w:t xml:space="preserve">. </w:t>
-      </w:r>
-      <w:proofErr w:type="spellStart"/>
-      <w:r>
-        <w:rPr>
-          <w:sz w:val="24"/>
-          <w:szCs w:val="24"/>
-          <w:lang w:val="en-US"/>
-        </w:rPr>
-        <w:t>Cuenta</w:t>
-      </w:r>
-      <w:proofErr w:type="spellEnd"/>
-      <w:r>
-        <w:rPr>
-          <w:sz w:val="24"/>
-          <w:szCs w:val="24"/>
-          <w:lang w:val="en-US"/>
-        </w:rPr>
-        <w:t xml:space="preserve"> con </w:t>
-      </w:r>
-      <w:proofErr w:type="spellStart"/>
-      <w:r>
-        <w:rPr>
-          <w:sz w:val="24"/>
-          <w:szCs w:val="24"/>
-          <w:lang w:val="en-US"/>
-        </w:rPr>
-        <w:t>varias</w:t>
-      </w:r>
-      <w:proofErr w:type="spellEnd"/>
-      <w:r>
-        <w:rPr>
-          <w:sz w:val="24"/>
-          <w:szCs w:val="24"/>
-          <w:lang w:val="en-US"/>
-        </w:rPr>
-        <w:t xml:space="preserve"> </w:t>
-      </w:r>
-      <w:proofErr w:type="spellStart"/>
-      <w:r>
-        <w:rPr>
-          <w:sz w:val="24"/>
-          <w:szCs w:val="24"/>
-          <w:lang w:val="en-US"/>
-        </w:rPr>
-        <w:t>aplicaciones</w:t>
-      </w:r>
-      <w:proofErr w:type="spellEnd"/>
-      <w:r>
-        <w:rPr>
-          <w:sz w:val="24"/>
-          <w:szCs w:val="24"/>
-          <w:lang w:val="en-US"/>
-        </w:rPr>
-        <w:t xml:space="preserve"> web con </w:t>
-      </w:r>
-      <w:proofErr w:type="spellStart"/>
-      <w:r>
-        <w:rPr>
-          <w:sz w:val="24"/>
-          <w:szCs w:val="24"/>
-          <w:lang w:val="en-US"/>
-        </w:rPr>
-        <w:t>funciones</w:t>
-      </w:r>
-      <w:proofErr w:type="spellEnd"/>
-      <w:r>
-        <w:rPr>
-          <w:sz w:val="24"/>
-          <w:szCs w:val="24"/>
-          <w:lang w:val="en-US"/>
-        </w:rPr>
-        <w:t xml:space="preserve"> </w:t>
-      </w:r>
-      <w:proofErr w:type="spellStart"/>
-      <w:r>
-        <w:rPr>
-          <w:sz w:val="24"/>
-          <w:szCs w:val="24"/>
-          <w:lang w:val="en-US"/>
-        </w:rPr>
-        <w:t>similares</w:t>
-      </w:r>
-      <w:proofErr w:type="spellEnd"/>
-      <w:r>
-        <w:rPr>
-          <w:sz w:val="24"/>
-          <w:szCs w:val="24"/>
-          <w:lang w:val="en-US"/>
-        </w:rPr>
-        <w:t xml:space="preserve"> a las suites </w:t>
-      </w:r>
-      <w:proofErr w:type="spellStart"/>
-      <w:r>
-        <w:rPr>
-          <w:sz w:val="24"/>
-          <w:szCs w:val="24"/>
-          <w:lang w:val="en-US"/>
-        </w:rPr>
-        <w:t>ofimáticas</w:t>
-      </w:r>
-      <w:proofErr w:type="spellEnd"/>
-      <w:r>
-        <w:rPr>
-          <w:sz w:val="24"/>
-          <w:szCs w:val="24"/>
-          <w:lang w:val="en-US"/>
-        </w:rPr>
-        <w:t xml:space="preserve"> </w:t>
-      </w:r>
-      <w:proofErr w:type="spellStart"/>
-      <w:r>
-        <w:rPr>
-          <w:sz w:val="24"/>
-          <w:szCs w:val="24"/>
-          <w:lang w:val="en-US"/>
-        </w:rPr>
-        <w:t>tradicionales</w:t>
-      </w:r>
-      <w:proofErr w:type="spellEnd"/>
-      <w:r>
-        <w:rPr>
-          <w:sz w:val="24"/>
-          <w:szCs w:val="24"/>
-          <w:lang w:val="en-US"/>
-        </w:rPr>
-        <w:t xml:space="preserve">, </w:t>
-      </w:r>
-      <w:proofErr w:type="spellStart"/>
-      <w:r>
-        <w:rPr>
-          <w:sz w:val="24"/>
-          <w:szCs w:val="24"/>
-          <w:lang w:val="en-US"/>
-        </w:rPr>
-        <w:t>incluyendo</w:t>
-      </w:r>
-      <w:proofErr w:type="spellEnd"/>
-      <w:r>
-        <w:rPr>
-          <w:sz w:val="24"/>
-          <w:szCs w:val="24"/>
-          <w:lang w:val="en-US"/>
-        </w:rPr>
-        <w:t xml:space="preserve"> Gmail, Hangouts, Calendar, Drive, Docs, Sheets, Slides, Groups, News, Play, Sites y Vault.</w:t>
-      </w:r>
-      <w:r>
-        <w:rPr>
-          <w:sz w:val="24"/>
-          <w:szCs w:val="24"/>
-          <w:lang w:val="en-US"/>
-        </w:rPr>
-        <w:t xml:space="preserve"> </w:t>
-      </w:r>
-      <w:proofErr w:type="spellStart"/>
-      <w:r>
-        <w:rPr>
-          <w:sz w:val="24"/>
-          <w:szCs w:val="24"/>
-          <w:lang w:val="en-US"/>
-        </w:rPr>
-        <w:t>Cualquier</w:t>
-      </w:r>
-      <w:proofErr w:type="spellEnd"/>
-      <w:r>
-        <w:rPr>
-          <w:sz w:val="24"/>
-          <w:szCs w:val="24"/>
-          <w:lang w:val="en-US"/>
-        </w:rPr>
-        <w:t xml:space="preserve"> </w:t>
-      </w:r>
-      <w:proofErr w:type="spellStart"/>
-      <w:r>
-        <w:rPr>
-          <w:sz w:val="24"/>
-          <w:szCs w:val="24"/>
-          <w:lang w:val="en-US"/>
-        </w:rPr>
-        <w:t>desarrollador</w:t>
-      </w:r>
-      <w:proofErr w:type="spellEnd"/>
-      <w:r>
-        <w:rPr>
-          <w:sz w:val="24"/>
-          <w:szCs w:val="24"/>
-          <w:lang w:val="en-US"/>
-        </w:rPr>
-        <w:t xml:space="preserve"> </w:t>
-      </w:r>
-      <w:proofErr w:type="spellStart"/>
-      <w:r>
-        <w:rPr>
-          <w:sz w:val="24"/>
-          <w:szCs w:val="24"/>
-          <w:lang w:val="en-US"/>
-        </w:rPr>
-        <w:t>puede</w:t>
-      </w:r>
-      <w:proofErr w:type="spellEnd"/>
-      <w:r>
-        <w:rPr>
-          <w:sz w:val="24"/>
-          <w:szCs w:val="24"/>
-          <w:lang w:val="en-US"/>
-        </w:rPr>
-        <w:t xml:space="preserve"> </w:t>
-      </w:r>
-      <w:proofErr w:type="spellStart"/>
-      <w:r>
-        <w:rPr>
-          <w:sz w:val="24"/>
-          <w:szCs w:val="24"/>
-          <w:lang w:val="en-US"/>
-        </w:rPr>
-        <w:t>aportar</w:t>
-      </w:r>
-      <w:proofErr w:type="spellEnd"/>
-      <w:r>
-        <w:rPr>
-          <w:sz w:val="24"/>
-          <w:szCs w:val="24"/>
-          <w:lang w:val="en-US"/>
-        </w:rPr>
-        <w:t xml:space="preserve"> </w:t>
-      </w:r>
-      <w:proofErr w:type="spellStart"/>
-      <w:r>
-        <w:rPr>
-          <w:sz w:val="24"/>
-          <w:szCs w:val="24"/>
-          <w:lang w:val="en-US"/>
-        </w:rPr>
-        <w:t>su</w:t>
-      </w:r>
-      <w:proofErr w:type="spellEnd"/>
-      <w:r>
-        <w:rPr>
-          <w:sz w:val="24"/>
-          <w:szCs w:val="24"/>
-          <w:lang w:val="en-US"/>
-        </w:rPr>
-        <w:t xml:space="preserve"> </w:t>
-      </w:r>
-      <w:proofErr w:type="spellStart"/>
-      <w:r>
-        <w:rPr>
-          <w:sz w:val="24"/>
-          <w:szCs w:val="24"/>
-          <w:lang w:val="en-US"/>
-        </w:rPr>
-        <w:t>propio</w:t>
-      </w:r>
-      <w:proofErr w:type="spellEnd"/>
-      <w:r>
-        <w:rPr>
-          <w:sz w:val="24"/>
-          <w:szCs w:val="24"/>
-          <w:lang w:val="en-US"/>
-        </w:rPr>
-        <w:t xml:space="preserve"> </w:t>
-      </w:r>
-      <w:proofErr w:type="spellStart"/>
-      <w:r>
-        <w:rPr>
-          <w:sz w:val="24"/>
-          <w:szCs w:val="24"/>
-          <w:lang w:val="en-US"/>
-        </w:rPr>
-        <w:t>producto</w:t>
-      </w:r>
-      <w:proofErr w:type="spellEnd"/>
-      <w:r>
-        <w:rPr>
-          <w:sz w:val="24"/>
-          <w:szCs w:val="24"/>
-          <w:lang w:val="en-US"/>
-        </w:rPr>
-        <w:t xml:space="preserve"> a Google for Education. </w:t>
-      </w:r>
-      <w:proofErr w:type="spellStart"/>
-      <w:r>
-        <w:rPr>
-          <w:sz w:val="24"/>
-          <w:szCs w:val="24"/>
-          <w:lang w:val="en-US"/>
-        </w:rPr>
-        <w:t>Existen</w:t>
-      </w:r>
-      <w:proofErr w:type="spellEnd"/>
-      <w:r>
-        <w:rPr>
-          <w:sz w:val="24"/>
-          <w:szCs w:val="24"/>
-          <w:lang w:val="en-US"/>
-        </w:rPr>
-        <w:t xml:space="preserve"> </w:t>
-      </w:r>
-      <w:proofErr w:type="spellStart"/>
-      <w:r>
-        <w:rPr>
-          <w:sz w:val="24"/>
-          <w:szCs w:val="24"/>
-          <w:lang w:val="en-US"/>
-        </w:rPr>
-        <w:t>cier</w:t>
-      </w:r>
-      <w:r>
-        <w:rPr>
-          <w:sz w:val="24"/>
-          <w:szCs w:val="24"/>
-          <w:lang w:val="en-US"/>
-        </w:rPr>
-        <w:t>tos</w:t>
-      </w:r>
-      <w:proofErr w:type="spellEnd"/>
-      <w:r>
-        <w:rPr>
-          <w:sz w:val="24"/>
-          <w:szCs w:val="24"/>
-          <w:lang w:val="en-US"/>
-        </w:rPr>
-        <w:t xml:space="preserve"> </w:t>
-      </w:r>
-      <w:proofErr w:type="spellStart"/>
-      <w:r>
-        <w:rPr>
-          <w:sz w:val="24"/>
-          <w:szCs w:val="24"/>
-          <w:lang w:val="en-US"/>
-        </w:rPr>
-        <w:t>requerimientos</w:t>
-      </w:r>
-      <w:proofErr w:type="spellEnd"/>
-      <w:r>
-        <w:rPr>
-          <w:sz w:val="24"/>
-          <w:szCs w:val="24"/>
-          <w:lang w:val="en-US"/>
-        </w:rPr>
-        <w:t xml:space="preserve"> para </w:t>
-      </w:r>
-      <w:proofErr w:type="spellStart"/>
-      <w:r>
-        <w:rPr>
-          <w:sz w:val="24"/>
-          <w:szCs w:val="24"/>
-          <w:lang w:val="en-US"/>
-        </w:rPr>
-        <w:t>hacerlo</w:t>
-      </w:r>
-      <w:proofErr w:type="spellEnd"/>
-      <w:r>
-        <w:rPr>
-          <w:sz w:val="24"/>
-          <w:szCs w:val="24"/>
-          <w:lang w:val="en-US"/>
-        </w:rPr>
-        <w:t xml:space="preserve">, entre </w:t>
-      </w:r>
-      <w:proofErr w:type="spellStart"/>
-      <w:r>
-        <w:rPr>
-          <w:sz w:val="24"/>
-          <w:szCs w:val="24"/>
-          <w:lang w:val="en-US"/>
-        </w:rPr>
-        <w:t>los</w:t>
-      </w:r>
-      <w:proofErr w:type="spellEnd"/>
-      <w:r>
-        <w:rPr>
-          <w:sz w:val="24"/>
-          <w:szCs w:val="24"/>
-          <w:lang w:val="en-US"/>
-        </w:rPr>
-        <w:t xml:space="preserve"> que se </w:t>
-      </w:r>
-      <w:proofErr w:type="spellStart"/>
-      <w:r>
-        <w:rPr>
-          <w:sz w:val="24"/>
-          <w:szCs w:val="24"/>
-          <w:lang w:val="en-US"/>
-        </w:rPr>
-        <w:t>encuentran</w:t>
-      </w:r>
-      <w:proofErr w:type="spellEnd"/>
-      <w:r>
-        <w:rPr>
-          <w:sz w:val="24"/>
-          <w:szCs w:val="24"/>
-          <w:lang w:val="en-US"/>
-        </w:rPr>
-        <w:t xml:space="preserve"> ,la no inclusion de </w:t>
-      </w:r>
-      <w:proofErr w:type="spellStart"/>
-      <w:r>
-        <w:rPr>
-          <w:sz w:val="24"/>
-          <w:szCs w:val="24"/>
-          <w:lang w:val="en-US"/>
-        </w:rPr>
-        <w:t>a</w:t>
-      </w:r>
-      <w:r>
-        <w:rPr>
-          <w:sz w:val="24"/>
-          <w:szCs w:val="24"/>
-          <w:lang w:val="en-US"/>
-        </w:rPr>
-        <w:t>n</w:t>
-      </w:r>
-      <w:r>
-        <w:rPr>
-          <w:sz w:val="24"/>
-          <w:szCs w:val="24"/>
-          <w:lang w:val="en-US"/>
-        </w:rPr>
-        <w:t>uncios</w:t>
-      </w:r>
-      <w:proofErr w:type="spellEnd"/>
-      <w:r>
-        <w:rPr>
-          <w:sz w:val="24"/>
-          <w:szCs w:val="24"/>
-          <w:lang w:val="en-US"/>
-        </w:rPr>
-        <w:t xml:space="preserve"> no </w:t>
-      </w:r>
-      <w:proofErr w:type="spellStart"/>
-      <w:r>
-        <w:rPr>
-          <w:sz w:val="24"/>
-          <w:szCs w:val="24"/>
-          <w:lang w:val="en-US"/>
-        </w:rPr>
-        <w:t>intrusivos</w:t>
-      </w:r>
-      <w:proofErr w:type="spellEnd"/>
-      <w:r>
-        <w:rPr>
-          <w:sz w:val="24"/>
-          <w:szCs w:val="24"/>
-          <w:lang w:val="en-US"/>
-        </w:rPr>
-        <w:t xml:space="preserve">, el </w:t>
-      </w:r>
-      <w:proofErr w:type="spellStart"/>
-      <w:r>
-        <w:rPr>
-          <w:sz w:val="24"/>
-          <w:szCs w:val="24"/>
-          <w:lang w:val="en-US"/>
-        </w:rPr>
-        <w:t>correcto</w:t>
-      </w:r>
-      <w:proofErr w:type="spellEnd"/>
-      <w:r>
-        <w:rPr>
-          <w:sz w:val="24"/>
-          <w:szCs w:val="24"/>
-          <w:lang w:val="en-US"/>
-        </w:rPr>
-        <w:t xml:space="preserve"> </w:t>
-      </w:r>
-      <w:proofErr w:type="spellStart"/>
-      <w:r>
-        <w:rPr>
-          <w:sz w:val="24"/>
-          <w:szCs w:val="24"/>
-          <w:lang w:val="en-US"/>
-        </w:rPr>
-        <w:t>tratamiento</w:t>
-      </w:r>
-      <w:proofErr w:type="spellEnd"/>
-      <w:r>
-        <w:rPr>
-          <w:sz w:val="24"/>
-          <w:szCs w:val="24"/>
-          <w:lang w:val="en-US"/>
-        </w:rPr>
-        <w:t xml:space="preserve"> de </w:t>
-      </w:r>
-      <w:proofErr w:type="spellStart"/>
-      <w:r>
-        <w:rPr>
-          <w:sz w:val="24"/>
-          <w:szCs w:val="24"/>
-          <w:lang w:val="en-US"/>
-        </w:rPr>
-        <w:t>datos</w:t>
-      </w:r>
-      <w:proofErr w:type="spellEnd"/>
-      <w:r>
-        <w:rPr>
-          <w:sz w:val="24"/>
-          <w:szCs w:val="24"/>
-          <w:lang w:val="en-US"/>
-        </w:rPr>
-        <w:t xml:space="preserve"> y el </w:t>
-      </w:r>
-      <w:proofErr w:type="spellStart"/>
-      <w:r>
-        <w:rPr>
-          <w:sz w:val="24"/>
-          <w:szCs w:val="24"/>
-          <w:lang w:val="en-US"/>
-        </w:rPr>
-        <w:t>f</w:t>
-      </w:r>
-      <w:r>
-        <w:rPr>
-          <w:sz w:val="24"/>
-          <w:szCs w:val="24"/>
-          <w:lang w:val="en-US"/>
-        </w:rPr>
-        <w:t>uncionamiento</w:t>
-      </w:r>
-      <w:proofErr w:type="spellEnd"/>
-      <w:r>
-        <w:rPr>
-          <w:sz w:val="24"/>
-          <w:szCs w:val="24"/>
-          <w:lang w:val="en-US"/>
-        </w:rPr>
-        <w:t xml:space="preserve"> sin </w:t>
-      </w:r>
-      <w:proofErr w:type="spellStart"/>
-      <w:r>
-        <w:rPr>
-          <w:sz w:val="24"/>
-          <w:szCs w:val="24"/>
-          <w:lang w:val="en-US"/>
-        </w:rPr>
-        <w:t>acceso</w:t>
-      </w:r>
-      <w:proofErr w:type="spellEnd"/>
-      <w:r>
-        <w:rPr>
-          <w:sz w:val="24"/>
-          <w:szCs w:val="24"/>
-          <w:lang w:val="en-US"/>
-        </w:rPr>
-        <w:t xml:space="preserve"> a la red</w:t>
+        <w:t>uncionamiento sin acceso a la red</w:t>
       </w:r>
       <w:r>
         <w:rPr>
@@ -7439,34 +5840,12 @@
           <w:lang w:val="en-US"/>
         </w:rPr>
       </w:pPr>
-      <w:proofErr w:type="spellStart"/>
       <w:r>
         <w:rPr>
           <w:lang w:val="en-US"/>
         </w:rPr>
         <w:lastRenderedPageBreak/>
-        <w:t>Tiendas</w:t>
-      </w:r>
-      <w:proofErr w:type="spellEnd"/>
-      <w:r>
-        <w:rPr>
-          <w:lang w:val="en-US"/>
-        </w:rPr>
-        <w:t xml:space="preserve"> de </w:t>
-      </w:r>
-      <w:proofErr w:type="spellStart"/>
-      <w:r>
-        <w:rPr>
-          <w:lang w:val="en-US"/>
-        </w:rPr>
-        <w:t>videojuegos</w:t>
-      </w:r>
-      <w:proofErr w:type="spellEnd"/>
-      <w:r>
-        <w:rPr>
-          <w:lang w:val="en-US"/>
-        </w:rPr>
-        <w:t xml:space="preserve"> online</w:t>
+        <w:t>Tiendas de videojuegos online</w:t>
       </w:r>
     </w:p>
     <w:p>
@@ -7494,7 +5873,6 @@
           <w:lang w:eastAsia="es-ES"/>
         </w:rPr>
       </w:pPr>
-      <w:proofErr w:type="spellStart"/>
       <w:r>
         <w:rPr>
           <w:rFonts w:asciiTheme="majorHAnsi" w:eastAsia="Times New Roman" w:hAnsiTheme="majorHAnsi" w:cs="Times New Roman"/>
@@ -7505,7 +5883,6 @@
         </w:rPr>
         <w:t>Steam</w:t>
       </w:r>
-      <w:proofErr w:type="spellEnd"/>
     </w:p>
     <w:p>
       <w:pPr>
@@ -7520,85 +5897,14 @@
           <w:lang w:eastAsia="es-ES"/>
         </w:rPr>
       </w:pPr>
-      <w:proofErr w:type="spellStart"/>
-      <w:r>
-        <w:rPr>
-          <w:rFonts w:eastAsia="Times New Roman" w:cstheme="minorHAnsi"/>
-          <w:sz w:val="24"/>
-          <w:szCs w:val="24"/>
-          <w:lang w:eastAsia="es-ES"/>
-        </w:rPr>
-        <w:t>Steam</w:t>
-      </w:r>
-      <w:proofErr w:type="spellEnd"/>
-      <w:r>
-        <w:rPr>
-          <w:rFonts w:eastAsia="Times New Roman" w:cstheme="minorHAnsi"/>
-          <w:sz w:val="24"/>
-          <w:szCs w:val="24"/>
-          <w:lang w:eastAsia="es-ES"/>
-        </w:rPr>
-        <w:t xml:space="preserve"> es una plataforma de distribución digital, gestión digital de derechos, comunicaciones y servicios multijugador desarrollada por </w:t>
-      </w:r>
-      <w:proofErr w:type="spellStart"/>
-      <w:r>
-        <w:rPr>
-          <w:rFonts w:eastAsia="Times New Roman" w:cstheme="minorHAnsi"/>
-          <w:sz w:val="24"/>
-          <w:szCs w:val="24"/>
-          <w:lang w:eastAsia="es-ES"/>
-        </w:rPr>
-        <w:t>Valve</w:t>
-      </w:r>
-      <w:proofErr w:type="spellEnd"/>
-      <w:r>
-        <w:rPr>
-          <w:rFonts w:eastAsia="Times New Roman" w:cstheme="minorHAnsi"/>
-          <w:sz w:val="24"/>
-          <w:szCs w:val="24"/>
-          <w:lang w:eastAsia="es-ES"/>
-        </w:rPr>
-        <w:t xml:space="preserve"> </w:t>
-      </w:r>
-      <w:proofErr w:type="spellStart"/>
-      <w:r>
-        <w:rPr>
-          <w:rFonts w:eastAsia="Times New Roman" w:cstheme="minorHAnsi"/>
-          <w:sz w:val="24"/>
-          <w:szCs w:val="24"/>
-          <w:lang w:eastAsia="es-ES"/>
-        </w:rPr>
-        <w:t>Corporation</w:t>
-      </w:r>
-      <w:proofErr w:type="spellEnd"/>
-      <w:r>
-        <w:rPr>
-          <w:rFonts w:eastAsia="Times New Roman" w:cstheme="minorHAnsi"/>
-          <w:sz w:val="24"/>
-          <w:szCs w:val="24"/>
-          <w:lang w:eastAsia="es-ES"/>
-        </w:rPr>
-        <w:t xml:space="preserve">. Es utilizada tanto por pequeños desarrolladores independientes como grandes corporaciones de software para la distribución de videojuegos y material multimedia relacionado. </w:t>
-      </w:r>
-      <w:proofErr w:type="spellStart"/>
-      <w:r>
-        <w:rPr>
-          <w:rFonts w:eastAsia="Times New Roman" w:cstheme="minorHAnsi"/>
-          <w:sz w:val="24"/>
-          <w:szCs w:val="24"/>
-          <w:lang w:eastAsia="es-ES"/>
-        </w:rPr>
-        <w:t>Steam</w:t>
-      </w:r>
-      <w:proofErr w:type="spellEnd"/>
-      <w:r>
-        <w:rPr>
-          <w:rFonts w:eastAsia="Times New Roman" w:cstheme="minorHAnsi"/>
-          <w:sz w:val="24"/>
-          <w:szCs w:val="24"/>
-          <w:lang w:eastAsia="es-ES"/>
-        </w:rPr>
-        <w:t xml:space="preserve"> además ofrece varias maneras para la comunicación entre los miembros de la comunidad, la posibilidad de utilizar chat de voz en cualquier momento y actualizaciones automáticas para todos los juegos que ofrece.</w:t>
+      <w:r>
+        <w:rPr>
+          <w:rFonts w:eastAsia="Times New Roman" w:cstheme="minorHAnsi"/>
+          <w:sz w:val="24"/>
+          <w:szCs w:val="24"/>
+          <w:lang w:eastAsia="es-ES"/>
+        </w:rPr>
+        <w:t>Steam es una plataforma de distribución digital, gestión digital de derechos, comunicaciones y servicios multijugador desarrollada por Valve Corporation. Es utilizada tanto por pequeños desarrolladores independientes como grandes corporaciones de software para la distribución de videojuegos y material multimedia relacionado. Steam además ofrece varias maneras para la comunicación entre los miembros de la comunidad, la posibilidad de utilizar chat de voz en cualquier momento y actualizaciones automáticas para todos los juegos que ofrece.</w:t>
       </w:r>
       <w:r>
         <w:rPr>
@@ -7646,185 +5952,14 @@
           <w:lang w:eastAsia="es-ES"/>
         </w:rPr>
       </w:pPr>
-      <w:proofErr w:type="spellStart"/>
-      <w:r>
-        <w:rPr>
-          <w:rFonts w:eastAsia="Times New Roman" w:cstheme="minorHAnsi"/>
-          <w:sz w:val="24"/>
-          <w:szCs w:val="24"/>
-          <w:lang w:eastAsia="es-ES"/>
-        </w:rPr>
-        <w:t>Steam</w:t>
-      </w:r>
-      <w:proofErr w:type="spellEnd"/>
-      <w:r>
-        <w:rPr>
-          <w:rFonts w:eastAsia="Times New Roman" w:cstheme="minorHAnsi"/>
-          <w:sz w:val="24"/>
-          <w:szCs w:val="24"/>
-          <w:lang w:eastAsia="es-ES"/>
-        </w:rPr>
-        <w:t xml:space="preserve"> </w:t>
-      </w:r>
-      <w:proofErr w:type="spellStart"/>
-      <w:r>
-        <w:rPr>
-          <w:rFonts w:eastAsia="Times New Roman" w:cstheme="minorHAnsi"/>
-          <w:sz w:val="24"/>
-          <w:szCs w:val="24"/>
-          <w:lang w:eastAsia="es-ES"/>
-        </w:rPr>
-        <w:t>Greenlight</w:t>
-      </w:r>
-      <w:proofErr w:type="spellEnd"/>
-      <w:r>
-        <w:rPr>
-          <w:rFonts w:eastAsia="Times New Roman" w:cstheme="minorHAnsi"/>
-          <w:sz w:val="24"/>
-          <w:szCs w:val="24"/>
-          <w:lang w:eastAsia="es-ES"/>
-        </w:rPr>
-        <w:t xml:space="preserve"> es un sistema que se basa en la ayuda de la comunidad a la hora de escoger algunos de los nuevos videojuegos independientes o "</w:t>
-      </w:r>
-      <w:proofErr w:type="spellStart"/>
-      <w:r>
-        <w:rPr>
-          <w:rFonts w:eastAsia="Times New Roman" w:cstheme="minorHAnsi"/>
-          <w:sz w:val="24"/>
-          <w:szCs w:val="24"/>
-          <w:lang w:eastAsia="es-ES"/>
-        </w:rPr>
-        <w:t>indies</w:t>
-      </w:r>
-      <w:proofErr w:type="spellEnd"/>
-      <w:r>
-        <w:rPr>
-          <w:rFonts w:eastAsia="Times New Roman" w:cstheme="minorHAnsi"/>
-          <w:sz w:val="24"/>
-          <w:szCs w:val="24"/>
-          <w:lang w:eastAsia="es-ES"/>
-        </w:rPr>
-        <w:t xml:space="preserve">" que tendrán su lanzamiento en </w:t>
-      </w:r>
-      <w:proofErr w:type="spellStart"/>
-      <w:r>
-        <w:rPr>
-          <w:rFonts w:eastAsia="Times New Roman" w:cstheme="minorHAnsi"/>
-          <w:sz w:val="24"/>
-          <w:szCs w:val="24"/>
-          <w:lang w:eastAsia="es-ES"/>
-        </w:rPr>
-        <w:t>Steam</w:t>
-      </w:r>
-      <w:proofErr w:type="spellEnd"/>
-      <w:r>
-        <w:rPr>
-          <w:rFonts w:eastAsia="Times New Roman" w:cstheme="minorHAnsi"/>
-          <w:sz w:val="24"/>
-          <w:szCs w:val="24"/>
-          <w:lang w:eastAsia="es-ES"/>
-        </w:rPr>
-        <w:t xml:space="preserve">. Los desarrolladores publican información, capturas de pantalla y vídeos de sus videojuegos, buscando una masa de apoyo para que su producto sea seleccionado para su distribución. Además, </w:t>
-      </w:r>
-      <w:proofErr w:type="spellStart"/>
-      <w:r>
-        <w:rPr>
-          <w:rFonts w:eastAsia="Times New Roman" w:cstheme="minorHAnsi"/>
-          <w:sz w:val="24"/>
-          <w:szCs w:val="24"/>
-          <w:lang w:eastAsia="es-ES"/>
-        </w:rPr>
-        <w:t>Steam</w:t>
-      </w:r>
-      <w:proofErr w:type="spellEnd"/>
-      <w:r>
-        <w:rPr>
-          <w:rFonts w:eastAsia="Times New Roman" w:cstheme="minorHAnsi"/>
-          <w:sz w:val="24"/>
-          <w:szCs w:val="24"/>
-          <w:lang w:eastAsia="es-ES"/>
-        </w:rPr>
-        <w:t xml:space="preserve"> </w:t>
-      </w:r>
-      <w:proofErr w:type="spellStart"/>
-      <w:r>
-        <w:rPr>
-          <w:rFonts w:eastAsia="Times New Roman" w:cstheme="minorHAnsi"/>
-          <w:sz w:val="24"/>
-          <w:szCs w:val="24"/>
-          <w:lang w:eastAsia="es-ES"/>
-        </w:rPr>
-        <w:t>Greenlight</w:t>
-      </w:r>
-      <w:proofErr w:type="spellEnd"/>
-      <w:r>
-        <w:rPr>
-          <w:rFonts w:eastAsia="Times New Roman" w:cstheme="minorHAnsi"/>
-          <w:sz w:val="24"/>
-          <w:szCs w:val="24"/>
-          <w:lang w:eastAsia="es-ES"/>
-        </w:rPr>
-        <w:t xml:space="preserve"> ayuda a los desarrolladores a conseguir apoyo y comentarios de consumidores potenciales comenzando a crear una comunidad activa alrededor de su juego durante el proceso de desarrollo. Cuando el videojuego recibe los votos necesarios, </w:t>
-      </w:r>
-      <w:proofErr w:type="spellStart"/>
-      <w:r>
-        <w:rPr>
-          <w:rFonts w:eastAsia="Times New Roman" w:cstheme="minorHAnsi"/>
-          <w:sz w:val="24"/>
-          <w:szCs w:val="24"/>
-          <w:lang w:eastAsia="es-ES"/>
-        </w:rPr>
-        <w:t>Steam</w:t>
-      </w:r>
-      <w:proofErr w:type="spellEnd"/>
-      <w:r>
-        <w:rPr>
-          <w:rFonts w:eastAsia="Times New Roman" w:cstheme="minorHAnsi"/>
-          <w:sz w:val="24"/>
-          <w:szCs w:val="24"/>
-          <w:lang w:eastAsia="es-ES"/>
-        </w:rPr>
-        <w:t xml:space="preserve"> se pone en contacto con sus creadores para poner dicho videojuego a la venta en la tienda de </w:t>
-      </w:r>
-      <w:proofErr w:type="spellStart"/>
-      <w:r>
-        <w:rPr>
-          <w:rFonts w:eastAsia="Times New Roman" w:cstheme="minorHAnsi"/>
-          <w:sz w:val="24"/>
-          <w:szCs w:val="24"/>
-          <w:lang w:eastAsia="es-ES"/>
-        </w:rPr>
-        <w:t>Steam</w:t>
-      </w:r>
-      <w:proofErr w:type="spellEnd"/>
-      <w:r>
-        <w:rPr>
-          <w:rFonts w:eastAsia="Times New Roman" w:cstheme="minorHAnsi"/>
-          <w:sz w:val="24"/>
-          <w:szCs w:val="24"/>
-          <w:lang w:eastAsia="es-ES"/>
-        </w:rPr>
-        <w:t xml:space="preserve">. Se recalca que al comprar la licencia, todos los ingresos de este pago (excepto los impuestos) son donados directamente a </w:t>
-      </w:r>
-      <w:proofErr w:type="spellStart"/>
-      <w:r>
-        <w:rPr>
-          <w:rFonts w:eastAsia="Times New Roman" w:cstheme="minorHAnsi"/>
-          <w:sz w:val="24"/>
-          <w:szCs w:val="24"/>
-          <w:lang w:eastAsia="es-ES"/>
-        </w:rPr>
-        <w:t>Child’s</w:t>
-      </w:r>
-      <w:proofErr w:type="spellEnd"/>
-      <w:r>
-        <w:rPr>
-          <w:rFonts w:eastAsia="Times New Roman" w:cstheme="minorHAnsi"/>
-          <w:sz w:val="24"/>
-          <w:szCs w:val="24"/>
-          <w:lang w:eastAsia="es-ES"/>
-        </w:rPr>
-        <w:t xml:space="preserve"> Play, una organización humanitaria dedicada a mejorar la vida de los niños en más de 70 hospitales de todo el mundo.</w:t>
+      <w:r>
+        <w:rPr>
+          <w:rFonts w:eastAsia="Times New Roman" w:cstheme="minorHAnsi"/>
+          <w:sz w:val="24"/>
+          <w:szCs w:val="24"/>
+          <w:lang w:eastAsia="es-ES"/>
+        </w:rPr>
+        <w:t>Steam Greenlight es un sistema que se basa en la ayuda de la comunidad a la hora de escoger algunos de los nuevos videojuegos independientes o "indies" que tendrán su lanzamiento en Steam. Los desarrolladores publican información, capturas de pantalla y vídeos de sus videojuegos, buscando una masa de apoyo para que su producto sea seleccionado para su distribución. Además, Steam Greenlight ayuda a los desarrolladores a conseguir apoyo y comentarios de consumidores potenciales comenzando a crear una comunidad activa alrededor de su juego durante el proceso de desarrollo. Cuando el videojuego recibe los votos necesarios, Steam se pone en contacto con sus creadores para poner dicho videojuego a la venta en la tienda de Steam. Se recalca que al comprar la licencia, todos los ingresos de este pago (excepto los impuestos) son donados directamente a Child’s Play, una organización humanitaria dedicada a mejorar la vida de los niños en más de 70 hospitales de todo el mundo.</w:t>
       </w:r>
     </w:p>
     <w:p>
@@ -7859,7 +5994,6 @@
           <w:lang w:eastAsia="es-ES"/>
         </w:rPr>
       </w:pPr>
-      <w:proofErr w:type="spellStart"/>
       <w:r>
         <w:rPr>
           <w:rFonts w:asciiTheme="majorHAnsi" w:eastAsia="Times New Roman" w:hAnsiTheme="majorHAnsi" w:cs="Times New Roman"/>
@@ -7868,18 +6002,7 @@
           <w:szCs w:val="28"/>
           <w:lang w:eastAsia="es-ES"/>
         </w:rPr>
-        <w:t>Playstation</w:t>
-      </w:r>
-      <w:proofErr w:type="spellEnd"/>
-      <w:r>
-        <w:rPr>
-          <w:rFonts w:asciiTheme="majorHAnsi" w:eastAsia="Times New Roman" w:hAnsiTheme="majorHAnsi" w:cs="Times New Roman"/>
-          <w:color w:val="338AA6"/>
-          <w:sz w:val="28"/>
-          <w:szCs w:val="28"/>
-          <w:lang w:eastAsia="es-ES"/>
-        </w:rPr>
-        <w:t xml:space="preserve"> Store</w:t>
+        <w:t>Playstation Store</w:t>
       </w:r>
     </w:p>
     <w:p>
@@ -7895,25 +6018,14 @@
           <w:lang w:eastAsia="es-ES"/>
         </w:rPr>
       </w:pPr>
-      <w:proofErr w:type="spellStart"/>
-      <w:r>
-        <w:rPr>
-          <w:rFonts w:eastAsia="Times New Roman" w:cstheme="minorHAnsi"/>
-          <w:sz w:val="24"/>
-          <w:szCs w:val="24"/>
-          <w:lang w:eastAsia="es-ES"/>
-        </w:rPr>
-        <w:t>Playstation</w:t>
-      </w:r>
-      <w:proofErr w:type="spellEnd"/>
-      <w:r>
-        <w:rPr>
-          <w:rFonts w:eastAsia="Times New Roman" w:cstheme="minorHAnsi"/>
-          <w:sz w:val="24"/>
-          <w:szCs w:val="24"/>
-          <w:lang w:eastAsia="es-ES"/>
-        </w:rPr>
-        <w:t xml:space="preserve"> Store es un servicio de compra de contenidos en línea a disposición de los usuarios de las consolas PlayStation 3, PlayStation 4, PlayStation Portable y PlayStation Vita a través de PlayStation Network. La tienda ofrece una amplia gama de contenido descargable tanto para la compra o de forma gratuita.</w:t>
+      <w:r>
+        <w:rPr>
+          <w:rFonts w:eastAsia="Times New Roman" w:cstheme="minorHAnsi"/>
+          <w:sz w:val="24"/>
+          <w:szCs w:val="24"/>
+          <w:lang w:eastAsia="es-ES"/>
+        </w:rPr>
+        <w:t>Playstation Store es un servicio de compra de contenidos en línea a disposición de los usuarios de las consolas PlayStation 3, PlayStation 4, PlayStation Portable y PlayStation Vita a través de PlayStation Network. La tienda ofrece una amplia gama de contenido descargable tanto para la compra o de forma gratuita.</w:t>
       </w:r>
       <w:r>
         <w:rPr>
@@ -7931,27 +6043,7 @@
           <w:szCs w:val="24"/>
           <w:lang w:eastAsia="es-ES"/>
         </w:rPr>
-        <w:t xml:space="preserve">Para acceder a los contenidos de la </w:t>
-      </w:r>
-      <w:proofErr w:type="spellStart"/>
-      <w:r>
-        <w:rPr>
-          <w:rFonts w:eastAsia="Times New Roman" w:cstheme="minorHAnsi"/>
-          <w:sz w:val="24"/>
-          <w:szCs w:val="24"/>
-          <w:lang w:eastAsia="es-ES"/>
-        </w:rPr>
-        <w:t>Playstation</w:t>
-      </w:r>
-      <w:proofErr w:type="spellEnd"/>
-      <w:r>
-        <w:rPr>
-          <w:rFonts w:eastAsia="Times New Roman" w:cstheme="minorHAnsi"/>
-          <w:sz w:val="24"/>
-          <w:szCs w:val="24"/>
-          <w:lang w:eastAsia="es-ES"/>
-        </w:rPr>
-        <w:t xml:space="preserve"> Store es necesario tener una cuenta principal en PSN. Cada usuario tiene una Lista de descarga que es un registro de todos los elementos previamente adquiridos. Un usuario invitado puede utilizar su cuenta principal para descargar contenido gratuito o para comprar contenido en otra consola, sin embargo, cada cuenta sólo puede utilizarse en un máximo de dos consolas.</w:t>
+        <w:t>Para acceder a los contenidos de la Playstation Store es necesario tener una cuenta principal en PSN. Cada usuario tiene una Lista de descarga que es un registro de todos los elementos previamente adquiridos. Un usuario invitado puede utilizar su cuenta principal para descargar contenido gratuito o para comprar contenido en otra consola, sin embargo, cada cuenta sólo puede utilizarse en un máximo de dos consolas.</w:t>
       </w:r>
     </w:p>
     <w:p>
@@ -8006,27 +6098,7 @@
           <w:szCs w:val="24"/>
           <w:lang w:eastAsia="es-ES"/>
         </w:rPr>
-        <w:t xml:space="preserve"> que permite a usuarios crear juegos </w:t>
-      </w:r>
-      <w:proofErr w:type="spellStart"/>
-      <w:r>
-        <w:rPr>
-          <w:rFonts w:eastAsia="Times New Roman" w:cstheme="minorHAnsi"/>
-          <w:sz w:val="24"/>
-          <w:szCs w:val="24"/>
-          <w:lang w:eastAsia="es-ES"/>
-        </w:rPr>
-        <w:t>indie</w:t>
-      </w:r>
-      <w:proofErr w:type="spellEnd"/>
-      <w:r>
-        <w:rPr>
-          <w:rFonts w:eastAsia="Times New Roman" w:cstheme="minorHAnsi"/>
-          <w:sz w:val="24"/>
-          <w:szCs w:val="24"/>
-          <w:lang w:eastAsia="es-ES"/>
-        </w:rPr>
-        <w:t xml:space="preserve"> y subirlos a la tienda mediante el uso del SDK de PlayStation.</w:t>
+        <w:t xml:space="preserve"> que permite a usuarios crear juegos indie y subirlos a la tienda mediante el uso del SDK de PlayStation.</w:t>
       </w:r>
     </w:p>
     <w:p>
@@ -8088,107 +6160,7 @@
           <w:szCs w:val="24"/>
           <w:lang w:eastAsia="es-ES"/>
         </w:rPr>
-        <w:t xml:space="preserve">es el servicio de videojuegos en línea de Microsoft que da soporte a los videojuegos multijugador de sus videoconsolas Xbox </w:t>
-      </w:r>
-      <w:proofErr w:type="spellStart"/>
-      <w:r>
-        <w:rPr>
-          <w:rFonts w:eastAsia="Times New Roman" w:cstheme="minorHAnsi"/>
-          <w:sz w:val="24"/>
-          <w:szCs w:val="24"/>
-          <w:lang w:eastAsia="es-ES"/>
-        </w:rPr>
-        <w:t>One</w:t>
-      </w:r>
-      <w:proofErr w:type="spellEnd"/>
-      <w:r>
-        <w:rPr>
-          <w:rFonts w:eastAsia="Times New Roman" w:cstheme="minorHAnsi"/>
-          <w:sz w:val="24"/>
-          <w:szCs w:val="24"/>
-          <w:lang w:eastAsia="es-ES"/>
-        </w:rPr>
-        <w:t>, Xbox 360 y Xbox, además de las plataformas para el sistema operativo Microsoft Windows (</w:t>
-      </w:r>
-      <w:proofErr w:type="spellStart"/>
-      <w:r>
-        <w:rPr>
-          <w:rFonts w:eastAsia="Times New Roman" w:cstheme="minorHAnsi"/>
-          <w:sz w:val="24"/>
-          <w:szCs w:val="24"/>
-          <w:lang w:eastAsia="es-ES"/>
-        </w:rPr>
-        <w:t>Games</w:t>
-      </w:r>
-      <w:proofErr w:type="spellEnd"/>
-      <w:r>
-        <w:rPr>
-          <w:rFonts w:eastAsia="Times New Roman" w:cstheme="minorHAnsi"/>
-          <w:sz w:val="24"/>
-          <w:szCs w:val="24"/>
-          <w:lang w:eastAsia="es-ES"/>
-        </w:rPr>
-        <w:t xml:space="preserve"> </w:t>
-      </w:r>
-      <w:proofErr w:type="spellStart"/>
-      <w:r>
-        <w:rPr>
-          <w:rFonts w:eastAsia="Times New Roman" w:cstheme="minorHAnsi"/>
-          <w:sz w:val="24"/>
-          <w:szCs w:val="24"/>
-          <w:lang w:eastAsia="es-ES"/>
-        </w:rPr>
-        <w:t>for</w:t>
-      </w:r>
-      <w:proofErr w:type="spellEnd"/>
-      <w:r>
-        <w:rPr>
-          <w:rFonts w:eastAsia="Times New Roman" w:cstheme="minorHAnsi"/>
-          <w:sz w:val="24"/>
-          <w:szCs w:val="24"/>
-          <w:lang w:eastAsia="es-ES"/>
-        </w:rPr>
-        <w:t xml:space="preserve"> Windows Live) y Windows </w:t>
-      </w:r>
-      <w:proofErr w:type="spellStart"/>
-      <w:r>
-        <w:rPr>
-          <w:rFonts w:eastAsia="Times New Roman" w:cstheme="minorHAnsi"/>
-          <w:sz w:val="24"/>
-          <w:szCs w:val="24"/>
-          <w:lang w:eastAsia="es-ES"/>
-        </w:rPr>
-        <w:t>Phone</w:t>
-      </w:r>
-      <w:proofErr w:type="spellEnd"/>
-      <w:r>
-        <w:rPr>
-          <w:rFonts w:eastAsia="Times New Roman" w:cstheme="minorHAnsi"/>
-          <w:sz w:val="24"/>
-          <w:szCs w:val="24"/>
-          <w:lang w:eastAsia="es-ES"/>
-        </w:rPr>
-        <w:t>. El servicio "</w:t>
-      </w:r>
-      <w:proofErr w:type="spellStart"/>
-      <w:r>
-        <w:rPr>
-          <w:rFonts w:eastAsia="Times New Roman" w:cstheme="minorHAnsi"/>
-          <w:sz w:val="24"/>
-          <w:szCs w:val="24"/>
-          <w:lang w:eastAsia="es-ES"/>
-        </w:rPr>
-        <w:t>Silver</w:t>
-      </w:r>
-      <w:proofErr w:type="spellEnd"/>
-      <w:r>
-        <w:rPr>
-          <w:rFonts w:eastAsia="Times New Roman" w:cstheme="minorHAnsi"/>
-          <w:sz w:val="24"/>
-          <w:szCs w:val="24"/>
-          <w:lang w:eastAsia="es-ES"/>
-        </w:rPr>
-        <w:t>" es gratuito y el "Gold" tiene un costo de suscripción. Los contenidos son pagados aparte</w:t>
+        <w:t>es el servicio de videojuegos en línea de Microsoft que da soporte a los videojuegos multijugador de sus videoconsolas Xbox One, Xbox 360 y Xbox, además de las plataformas para el sistema operativo Microsoft Windows (Games for Windows Live) y Windows Phone. El servicio "Silver" es gratuito y el "Gold" tiene un costo de suscripción. Los contenidos son pagados aparte</w:t>
       </w:r>
       <w:r>
         <w:rPr>
@@ -8423,27 +6395,16 @@
           <w:szCs w:val="24"/>
           <w:lang w:eastAsia="es-ES"/>
         </w:rPr>
-        <w:t xml:space="preserve">. Permite desarrollar juegos con el SDK de Microsoft para Xbox </w:t>
-      </w:r>
-      <w:proofErr w:type="spellStart"/>
-      <w:r>
-        <w:rPr>
-          <w:rFonts w:eastAsia="Times New Roman" w:cstheme="minorHAnsi"/>
-          <w:sz w:val="24"/>
-          <w:szCs w:val="24"/>
-          <w:lang w:eastAsia="es-ES"/>
-        </w:rPr>
-        <w:t>One</w:t>
-      </w:r>
-      <w:proofErr w:type="spellEnd"/>
-      <w:r>
-        <w:rPr>
-          <w:rFonts w:eastAsia="Times New Roman" w:cstheme="minorHAnsi"/>
-          <w:sz w:val="24"/>
-          <w:szCs w:val="24"/>
-          <w:lang w:eastAsia="es-ES"/>
-        </w:rPr>
-        <w:t xml:space="preserve"> y probarlos en tu propia consola.</w:t>
+        <w:t>. Permite desarrollar juegos con el SDK de Microsoft para Xbox One y probarlos en tu propia consola.</w:t>
+      </w:r>
+      <w:r>
+        <w:rPr>
+          <w:rFonts w:eastAsia="Times New Roman" w:cstheme="minorHAnsi"/>
+          <w:sz w:val="24"/>
+          <w:szCs w:val="24"/>
+          <w:lang w:eastAsia="es-ES"/>
+        </w:rPr>
+        <w:t xml:space="preserve"> </w:t>
       </w:r>
       <w:bookmarkStart w:id="5" w:name="_GoBack"/>
       <w:bookmarkEnd w:id="5"/>
@@ -11854,6 +9815,7 @@
   <w:style w:type="character" w:default="1" w:styleId="Fuentedeprrafopredeter">
     <w:name w:val="Default Paragraph Font"/>
     <w:uiPriority w:val="1"/>
+    <w:semiHidden/>
     <w:unhideWhenUsed/>
   </w:style>
   <w:style w:type="table" w:default="1" w:styleId="Tablanormal">
@@ -12707,7 +10669,7 @@
 </file>
 
 <file path=customXml/itemProps1.xml><?xml version="1.0" encoding="utf-8"?>
-<ds:datastoreItem xmlns:ds="http://schemas.openxmlformats.org/officeDocument/2006/customXml" ds:itemID="{2C83DF4E-BB47-4D80-974D-DEDBFBE4E681}">
+<ds:datastoreItem xmlns:ds="http://schemas.openxmlformats.org/officeDocument/2006/customXml" ds:itemID="{DB92A88A-7759-4CC4-9E67-1D85B0CA7477}">
   <ds:schemaRefs>
     <ds:schemaRef ds:uri="http://schemas.openxmlformats.org/officeDocument/2006/bibliography"/>
   </ds:schemaRefs>

</xml_diff>